<commit_message>
Kleine aanpassingen interview Sietse
</commit_message>
<xml_diff>
--- a/Documentatie/Interview/Sietse/Sietse Interview.docx
+++ b/Documentatie/Interview/Sietse/Sietse Interview.docx
@@ -1,10 +1,10 @@
 
 <file path=word/document.xml><?xml version="1.0" encoding="utf-8"?>
-<w:document xmlns:wpc="http://schemas.microsoft.com/office/word/2010/wordprocessingCanvas" xmlns:mc="http://schemas.openxmlformats.org/markup-compatibility/2006" xmlns:o="urn:schemas-microsoft-com:office:office" xmlns:r="http://schemas.openxmlformats.org/officeDocument/2006/relationships" xmlns:m="http://schemas.openxmlformats.org/officeDocument/2006/math" xmlns:v="urn:schemas-microsoft-com:vml" xmlns:wp14="http://schemas.microsoft.com/office/word/2010/wordprocessingDrawing" xmlns:wp="http://schemas.openxmlformats.org/drawingml/2006/wordprocessingDrawing" xmlns:w10="urn:schemas-microsoft-com:office:word" xmlns:w="http://schemas.openxmlformats.org/wordprocessingml/2006/main" xmlns:w14="http://schemas.microsoft.com/office/word/2010/wordml" xmlns:wpg="http://schemas.microsoft.com/office/word/2010/wordprocessingGroup" xmlns:wpi="http://schemas.microsoft.com/office/word/2010/wordprocessingInk" xmlns:wne="http://schemas.microsoft.com/office/word/2006/wordml" xmlns:wps="http://schemas.microsoft.com/office/word/2010/wordprocessingShape" mc:Ignorable="w14 wp14">
+<w:document xmlns:wpc="http://schemas.microsoft.com/office/word/2010/wordprocessingCanvas" xmlns:mc="http://schemas.openxmlformats.org/markup-compatibility/2006" xmlns:o="urn:schemas-microsoft-com:office:office" xmlns:r="http://schemas.openxmlformats.org/officeDocument/2006/relationships" xmlns:m="http://schemas.openxmlformats.org/officeDocument/2006/math" xmlns:v="urn:schemas-microsoft-com:vml" xmlns:wp14="http://schemas.microsoft.com/office/word/2010/wordprocessingDrawing" xmlns:wp="http://schemas.openxmlformats.org/drawingml/2006/wordprocessingDrawing" xmlns:w10="urn:schemas-microsoft-com:office:word" xmlns:w="http://schemas.openxmlformats.org/wordprocessingml/2006/main" xmlns:w14="http://schemas.microsoft.com/office/word/2010/wordml" xmlns:w15="http://schemas.microsoft.com/office/word/2012/wordml" xmlns:wpg="http://schemas.microsoft.com/office/word/2010/wordprocessingGroup" xmlns:wpi="http://schemas.microsoft.com/office/word/2010/wordprocessingInk" xmlns:wne="http://schemas.microsoft.com/office/word/2006/wordml" xmlns:wps="http://schemas.microsoft.com/office/word/2010/wordprocessingShape" mc:Ignorable="w14 w15 wp14">
   <w:body>
     <w:p>
       <w:pPr>
-        <w:pStyle w:val="Heading1"/>
+        <w:pStyle w:val="Kop1"/>
         <w:jc w:val="center"/>
         <w:rPr>
           <w:rFonts w:ascii="Cambria" w:hAnsi="Cambria"/>
@@ -41,7 +41,7 @@
     </w:p>
     <w:tbl>
       <w:tblPr>
-        <w:tblStyle w:val="TableGrid"/>
+        <w:tblStyle w:val="Tabelraster"/>
         <w:tblW w:w="0" w:type="auto"/>
         <w:tblLook w:val="04A0" w:firstRow="1" w:lastRow="0" w:firstColumn="1" w:lastColumn="0" w:noHBand="0" w:noVBand="1"/>
       </w:tblPr>
@@ -81,9 +81,19 @@
             <w:hideMark/>
           </w:tcPr>
           <w:p>
+            <w:proofErr w:type="spellStart"/>
             <w:r>
-              <w:t>Slawek Pelka</w:t>
+              <w:t>Slawek</w:t>
             </w:r>
+            <w:proofErr w:type="spellEnd"/>
+            <w:r>
+              <w:t xml:space="preserve"> </w:t>
+            </w:r>
+            <w:proofErr w:type="spellStart"/>
+            <w:r>
+              <w:t>Pelka</w:t>
+            </w:r>
+            <w:proofErr w:type="spellEnd"/>
           </w:p>
         </w:tc>
         <w:tc>
@@ -99,8 +109,13 @@
           </w:tcPr>
           <w:p>
             <w:r>
-              <w:t>Daniel van Bavel</w:t>
+              <w:t xml:space="preserve">Daniel van </w:t>
             </w:r>
+            <w:proofErr w:type="spellStart"/>
+            <w:r>
+              <w:t>Bavel</w:t>
+            </w:r>
+            <w:proofErr w:type="spellEnd"/>
           </w:p>
         </w:tc>
         <w:tc>
@@ -116,8 +131,13 @@
           </w:tcPr>
           <w:p>
             <w:r>
-              <w:t>Mike Oelemans</w:t>
+              <w:t xml:space="preserve">Mike </w:t>
             </w:r>
+            <w:proofErr w:type="spellStart"/>
+            <w:r>
+              <w:t>Oelemans</w:t>
+            </w:r>
+            <w:proofErr w:type="spellEnd"/>
           </w:p>
         </w:tc>
       </w:tr>
@@ -288,8 +308,16 @@
         <w:rPr>
           <w:lang w:val="en-US"/>
         </w:rPr>
-        <w:t>morning Mr. Van der Hoek</w:t>
-      </w:r>
+        <w:t xml:space="preserve">morning Mr. Van der </w:t>
+      </w:r>
+      <w:proofErr w:type="spellStart"/>
+      <w:r>
+        <w:rPr>
+          <w:lang w:val="en-US"/>
+        </w:rPr>
+        <w:t>Hoek</w:t>
+      </w:r>
+      <w:proofErr w:type="spellEnd"/>
       <w:r>
         <w:rPr>
           <w:lang w:val="en-US"/>
@@ -307,8 +335,36 @@
         <w:rPr>
           <w:lang w:val="en-US"/>
         </w:rPr>
-        <w:t xml:space="preserve">My name is Daniel van Bavel and these are my colleague’s Mike and Slawek </w:t>
-      </w:r>
+        <w:t xml:space="preserve">My name is Daniel van </w:t>
+      </w:r>
+      <w:proofErr w:type="spellStart"/>
+      <w:r>
+        <w:rPr>
+          <w:lang w:val="en-US"/>
+        </w:rPr>
+        <w:t>B</w:t>
+      </w:r>
+      <w:r>
+        <w:rPr>
+          <w:lang w:val="en-US"/>
+        </w:rPr>
+        <w:t>avel</w:t>
+      </w:r>
+      <w:proofErr w:type="spellEnd"/>
+      <w:r>
+        <w:rPr>
+          <w:lang w:val="en-US"/>
+        </w:rPr>
+        <w:t xml:space="preserve"> and these are my colleagues Mike and </w:t>
+      </w:r>
+      <w:proofErr w:type="spellStart"/>
+      <w:r>
+        <w:rPr>
+          <w:lang w:val="en-US"/>
+        </w:rPr>
+        <w:t>Slawek</w:t>
+      </w:r>
+      <w:proofErr w:type="spellEnd"/>
       <w:r>
         <w:rPr>
           <w:lang w:val="en-US"/>
@@ -331,7 +387,19 @@
         <w:rPr>
           <w:lang w:val="en-US"/>
         </w:rPr>
-        <w:t>We going to make a</w:t>
+        <w:t>We</w:t>
+      </w:r>
+      <w:r>
+        <w:rPr>
+          <w:lang w:val="en-US"/>
+        </w:rPr>
+        <w:t>’re</w:t>
+      </w:r>
+      <w:r>
+        <w:rPr>
+          <w:lang w:val="en-US"/>
+        </w:rPr>
+        <w:t xml:space="preserve"> going to make a</w:t>
       </w:r>
       <w:r>
         <w:rPr>
@@ -451,22 +519,40 @@
           <w:sz w:val="28"/>
           <w:lang w:val="en-US"/>
         </w:rPr>
-        <w:t>Mr. Van der Hoek:</w:t>
-      </w:r>
-    </w:p>
-    <w:p>
-      <w:pPr>
-        <w:ind w:firstLine="708"/>
+        <w:t xml:space="preserve">Mr. Van der </w:t>
+      </w:r>
+      <w:proofErr w:type="spellStart"/>
+      <w:r>
         <w:rPr>
           <w:b/>
           <w:sz w:val="28"/>
           <w:lang w:val="en-US"/>
         </w:rPr>
-      </w:pPr>
-    </w:p>
-    <w:p>
-      <w:pPr>
-        <w:pStyle w:val="ListParagraph"/>
+        <w:t>Hoek</w:t>
+      </w:r>
+      <w:proofErr w:type="spellEnd"/>
+      <w:r>
+        <w:rPr>
+          <w:b/>
+          <w:sz w:val="28"/>
+          <w:lang w:val="en-US"/>
+        </w:rPr>
+        <w:t>:</w:t>
+      </w:r>
+    </w:p>
+    <w:p>
+      <w:pPr>
+        <w:ind w:firstLine="708"/>
+        <w:rPr>
+          <w:b/>
+          <w:sz w:val="28"/>
+          <w:lang w:val="en-US"/>
+        </w:rPr>
+      </w:pPr>
+    </w:p>
+    <w:p>
+      <w:pPr>
+        <w:pStyle w:val="Lijstalinea"/>
         <w:numPr>
           <w:ilvl w:val="0"/>
           <w:numId w:val="3"/>
@@ -479,7 +565,21 @@
         <w:rPr>
           <w:lang w:val="en-US"/>
         </w:rPr>
-        <w:t>We are thinking to make an form application</w:t>
+        <w:t xml:space="preserve">We are thinking to make </w:t>
+      </w:r>
+      <w:proofErr w:type="gramStart"/>
+      <w:r>
+        <w:rPr>
+          <w:lang w:val="en-US"/>
+        </w:rPr>
+        <w:t>an</w:t>
+      </w:r>
+      <w:proofErr w:type="gramEnd"/>
+      <w:r>
+        <w:rPr>
+          <w:lang w:val="en-US"/>
+        </w:rPr>
+        <w:t xml:space="preserve"> form application</w:t>
       </w:r>
       <w:r>
         <w:rPr>
@@ -514,15 +614,15 @@
     </w:p>
     <w:p>
       <w:pPr>
-        <w:pStyle w:val="ListParagraph"/>
-        <w:rPr>
-          <w:lang w:val="en-US"/>
-        </w:rPr>
-      </w:pPr>
-    </w:p>
-    <w:p>
-      <w:pPr>
-        <w:pStyle w:val="ListParagraph"/>
+        <w:pStyle w:val="Lijstalinea"/>
+        <w:rPr>
+          <w:lang w:val="en-US"/>
+        </w:rPr>
+      </w:pPr>
+    </w:p>
+    <w:p>
+      <w:pPr>
+        <w:pStyle w:val="Lijstalinea"/>
         <w:numPr>
           <w:ilvl w:val="0"/>
           <w:numId w:val="3"/>
@@ -547,28 +647,34 @@
         <w:rPr>
           <w:lang w:val="en-US"/>
         </w:rPr>
-        <w:t>for us?</w:t>
-      </w:r>
-    </w:p>
-    <w:p>
-      <w:pPr>
-        <w:pStyle w:val="ListParagraph"/>
-        <w:rPr>
-          <w:lang w:val="en-US"/>
-        </w:rPr>
-      </w:pPr>
-    </w:p>
-    <w:p>
-      <w:pPr>
-        <w:pStyle w:val="ListParagraph"/>
-        <w:rPr>
-          <w:lang w:val="en-US"/>
-        </w:rPr>
-      </w:pPr>
-    </w:p>
-    <w:p>
-      <w:pPr>
-        <w:pStyle w:val="ListParagraph"/>
+        <w:t>for us</w:t>
+      </w:r>
+      <w:r>
+        <w:rPr>
+          <w:lang w:val="en-US"/>
+        </w:rPr>
+        <w:t xml:space="preserve"> to know?</w:t>
+      </w:r>
+    </w:p>
+    <w:p>
+      <w:pPr>
+        <w:pStyle w:val="Lijstalinea"/>
+        <w:rPr>
+          <w:lang w:val="en-US"/>
+        </w:rPr>
+      </w:pPr>
+    </w:p>
+    <w:p>
+      <w:pPr>
+        <w:pStyle w:val="Lijstalinea"/>
+        <w:rPr>
+          <w:lang w:val="en-US"/>
+        </w:rPr>
+      </w:pPr>
+    </w:p>
+    <w:p>
+      <w:pPr>
+        <w:pStyle w:val="Lijstalinea"/>
         <w:numPr>
           <w:ilvl w:val="0"/>
           <w:numId w:val="3"/>
@@ -598,15 +704,15 @@
     </w:p>
     <w:p>
       <w:pPr>
-        <w:pStyle w:val="ListParagraph"/>
-        <w:rPr>
-          <w:lang w:val="en-US"/>
-        </w:rPr>
-      </w:pPr>
-    </w:p>
-    <w:p>
-      <w:pPr>
-        <w:pStyle w:val="ListParagraph"/>
+        <w:pStyle w:val="Lijstalinea"/>
+        <w:rPr>
+          <w:lang w:val="en-US"/>
+        </w:rPr>
+      </w:pPr>
+    </w:p>
+    <w:p>
+      <w:pPr>
+        <w:pStyle w:val="Lijstalinea"/>
         <w:numPr>
           <w:ilvl w:val="0"/>
           <w:numId w:val="3"/>
@@ -621,26 +727,32 @@
         </w:rPr>
         <w:t>How do you like to see our application?</w:t>
       </w:r>
-    </w:p>
-    <w:p>
-      <w:pPr>
-        <w:pStyle w:val="ListParagraph"/>
-        <w:rPr>
-          <w:lang w:val="en-US"/>
-        </w:rPr>
-      </w:pPr>
-    </w:p>
-    <w:p>
-      <w:pPr>
-        <w:pStyle w:val="ListParagraph"/>
-        <w:rPr>
-          <w:lang w:val="en-US"/>
-        </w:rPr>
-      </w:pPr>
-    </w:p>
-    <w:p>
-      <w:pPr>
-        <w:pStyle w:val="ListParagraph"/>
+      <w:r>
+        <w:rPr>
+          <w:lang w:val="en-US"/>
+        </w:rPr>
+        <w:t xml:space="preserve"> Do you have any preferences? This can be about anything… Things like style, positions, code and so on.</w:t>
+      </w:r>
+    </w:p>
+    <w:p>
+      <w:pPr>
+        <w:pStyle w:val="Lijstalinea"/>
+        <w:rPr>
+          <w:lang w:val="en-US"/>
+        </w:rPr>
+      </w:pPr>
+    </w:p>
+    <w:p>
+      <w:pPr>
+        <w:pStyle w:val="Lijstalinea"/>
+        <w:rPr>
+          <w:lang w:val="en-US"/>
+        </w:rPr>
+      </w:pPr>
+    </w:p>
+    <w:p>
+      <w:pPr>
+        <w:pStyle w:val="Lijstalinea"/>
         <w:numPr>
           <w:ilvl w:val="0"/>
           <w:numId w:val="3"/>
@@ -670,15 +782,15 @@
     </w:p>
     <w:p>
       <w:pPr>
-        <w:pStyle w:val="ListParagraph"/>
-        <w:rPr>
-          <w:lang w:val="en-US"/>
-        </w:rPr>
-      </w:pPr>
-    </w:p>
-    <w:p>
-      <w:pPr>
-        <w:pStyle w:val="ListParagraph"/>
+        <w:pStyle w:val="Lijstalinea"/>
+        <w:rPr>
+          <w:lang w:val="en-US"/>
+        </w:rPr>
+      </w:pPr>
+    </w:p>
+    <w:p>
+      <w:pPr>
+        <w:pStyle w:val="Lijstalinea"/>
         <w:numPr>
           <w:ilvl w:val="0"/>
           <w:numId w:val="3"/>
@@ -714,23 +826,23 @@
     </w:p>
     <w:p>
       <w:pPr>
-        <w:pStyle w:val="ListParagraph"/>
-        <w:rPr>
-          <w:lang w:val="en-US"/>
-        </w:rPr>
-      </w:pPr>
-    </w:p>
-    <w:p>
-      <w:pPr>
-        <w:pStyle w:val="ListParagraph"/>
-        <w:rPr>
-          <w:lang w:val="en-US"/>
-        </w:rPr>
-      </w:pPr>
-    </w:p>
-    <w:p>
-      <w:pPr>
-        <w:pStyle w:val="ListParagraph"/>
+        <w:pStyle w:val="Lijstalinea"/>
+        <w:rPr>
+          <w:lang w:val="en-US"/>
+        </w:rPr>
+      </w:pPr>
+    </w:p>
+    <w:p>
+      <w:pPr>
+        <w:pStyle w:val="Lijstalinea"/>
+        <w:rPr>
+          <w:lang w:val="en-US"/>
+        </w:rPr>
+      </w:pPr>
+    </w:p>
+    <w:p>
+      <w:pPr>
+        <w:pStyle w:val="Lijstalinea"/>
         <w:numPr>
           <w:ilvl w:val="0"/>
           <w:numId w:val="3"/>
@@ -754,31 +866,31 @@
     </w:p>
     <w:p>
       <w:pPr>
-        <w:pStyle w:val="ListParagraph"/>
-        <w:rPr>
-          <w:lang w:val="en-US"/>
-        </w:rPr>
-      </w:pPr>
-    </w:p>
-    <w:p>
-      <w:pPr>
-        <w:pStyle w:val="ListParagraph"/>
-        <w:rPr>
-          <w:lang w:val="en-US"/>
-        </w:rPr>
-      </w:pPr>
-    </w:p>
-    <w:p>
-      <w:pPr>
-        <w:pStyle w:val="ListParagraph"/>
-        <w:rPr>
-          <w:lang w:val="en-US"/>
-        </w:rPr>
-      </w:pPr>
-    </w:p>
-    <w:p>
-      <w:pPr>
-        <w:pStyle w:val="ListParagraph"/>
+        <w:pStyle w:val="Lijstalinea"/>
+        <w:rPr>
+          <w:lang w:val="en-US"/>
+        </w:rPr>
+      </w:pPr>
+    </w:p>
+    <w:p>
+      <w:pPr>
+        <w:pStyle w:val="Lijstalinea"/>
+        <w:rPr>
+          <w:lang w:val="en-US"/>
+        </w:rPr>
+      </w:pPr>
+    </w:p>
+    <w:p>
+      <w:pPr>
+        <w:pStyle w:val="Lijstalinea"/>
+        <w:rPr>
+          <w:lang w:val="en-US"/>
+        </w:rPr>
+      </w:pPr>
+    </w:p>
+    <w:p>
+      <w:pPr>
+        <w:pStyle w:val="Lijstalinea"/>
         <w:numPr>
           <w:ilvl w:val="0"/>
           <w:numId w:val="3"/>
@@ -791,20 +903,94 @@
         <w:rPr>
           <w:lang w:val="en-US"/>
         </w:rPr>
-        <w:lastRenderedPageBreak/>
-        <w:t>Do you have any Questions?</w:t>
-      </w:r>
-    </w:p>
-    <w:p>
-      <w:pPr>
-        <w:pStyle w:val="ListParagraph"/>
-        <w:rPr>
-          <w:lang w:val="en-US"/>
-        </w:rPr>
-      </w:pPr>
-    </w:p>
-    <w:p>
-      <w:pPr>
+        <w:t xml:space="preserve">Do you have any </w:t>
+      </w:r>
+      <w:r>
+        <w:rPr>
+          <w:lang w:val="en-US"/>
+        </w:rPr>
+        <w:t>questions?</w:t>
+      </w:r>
+    </w:p>
+    <w:p>
+      <w:pPr>
+        <w:pStyle w:val="Lijstalinea"/>
+        <w:rPr>
+          <w:lang w:val="en-US"/>
+        </w:rPr>
+      </w:pPr>
+    </w:p>
+    <w:p>
+      <w:pPr>
+        <w:rPr>
+          <w:lang w:val="en-US"/>
+        </w:rPr>
+      </w:pPr>
+    </w:p>
+    <w:p>
+      <w:pPr>
+        <w:rPr>
+          <w:b/>
+          <w:lang w:val="en-US"/>
+        </w:rPr>
+      </w:pPr>
+      <w:r>
+        <w:rPr>
+          <w:b/>
+          <w:lang w:val="en-US"/>
+        </w:rPr>
+        <w:t>Notes</w:t>
+      </w:r>
+      <w:r>
+        <w:rPr>
+          <w:b/>
+          <w:lang w:val="en-US"/>
+        </w:rPr>
+        <w:t>:</w:t>
+      </w:r>
+    </w:p>
+    <w:p>
+      <w:pPr>
+        <w:rPr>
+          <w:lang w:val="en-US"/>
+        </w:rPr>
+      </w:pPr>
+      <w:r>
+        <w:rPr>
+          <w:lang w:val="en-US"/>
+        </w:rPr>
+        <w:t>One customer can order multiple projects.</w:t>
+      </w:r>
+    </w:p>
+    <w:p>
+      <w:pPr>
+        <w:rPr>
+          <w:lang w:val="en-US"/>
+        </w:rPr>
+      </w:pPr>
+      <w:r>
+        <w:rPr>
+          <w:lang w:val="en-US"/>
+        </w:rPr>
+        <w:t xml:space="preserve">The people in the development department have to walk to the sales department and see if they have customers for us. </w:t>
+      </w:r>
+    </w:p>
+    <w:p>
+      <w:pPr>
+        <w:rPr>
+          <w:lang w:val="en-US"/>
+        </w:rPr>
+      </w:pPr>
+      <w:r>
+        <w:rPr>
+          <w:lang w:val="en-US"/>
+        </w:rPr>
+        <w:t>While we work on the module, we need to see them as soon as possible. Anything the sales people do influences us, and the finance. So we need to know how it gets.</w:t>
+      </w:r>
+    </w:p>
+    <w:p>
+      <w:pPr>
+        <w:pStyle w:val="Lijstalinea"/>
         <w:rPr>
           <w:lang w:val="en-US"/>
         </w:rPr>
@@ -814,84 +1000,15 @@
     </w:p>
     <w:p>
       <w:pPr>
-        <w:rPr>
-          <w:b/>
-          <w:lang w:val="en-US"/>
-        </w:rPr>
-      </w:pPr>
-      <w:r>
-        <w:rPr>
-          <w:b/>
-          <w:lang w:val="en-US"/>
-        </w:rPr>
-        <w:t>Notes</w:t>
-      </w:r>
-      <w:r>
-        <w:rPr>
-          <w:b/>
-          <w:lang w:val="en-US"/>
-        </w:rPr>
-        <w:t>:</w:t>
-      </w:r>
-    </w:p>
-    <w:p>
-      <w:pPr>
-        <w:rPr>
-          <w:lang w:val="en-US"/>
-        </w:rPr>
-      </w:pPr>
-      <w:r>
-        <w:rPr>
-          <w:lang w:val="en-US"/>
-        </w:rPr>
-        <w:t>One customer can order multiple projects.</w:t>
-      </w:r>
-    </w:p>
-    <w:p>
-      <w:pPr>
-        <w:rPr>
-          <w:lang w:val="en-US"/>
-        </w:rPr>
-      </w:pPr>
-      <w:r>
-        <w:rPr>
-          <w:lang w:val="en-US"/>
-        </w:rPr>
-        <w:t xml:space="preserve">The people in the development department have to walk to the sales department and see if they have customers for us. </w:t>
-      </w:r>
-    </w:p>
-    <w:p>
-      <w:pPr>
-        <w:rPr>
-          <w:lang w:val="en-US"/>
-        </w:rPr>
-      </w:pPr>
-      <w:r>
-        <w:rPr>
-          <w:lang w:val="en-US"/>
-        </w:rPr>
-        <w:t>While we work on the module, we need to see them as soon as possible. Anything the sales people do influences us, and the finance. So we need to know how it gets.</w:t>
-      </w:r>
-    </w:p>
-    <w:p>
-      <w:pPr>
-        <w:pStyle w:val="ListParagraph"/>
-        <w:rPr>
-          <w:lang w:val="en-US"/>
-        </w:rPr>
-      </w:pPr>
-    </w:p>
-    <w:p>
-      <w:pPr>
-        <w:pStyle w:val="ListParagraph"/>
-        <w:rPr>
-          <w:lang w:val="en-US"/>
-        </w:rPr>
-      </w:pPr>
-    </w:p>
-    <w:p>
-      <w:pPr>
-        <w:pStyle w:val="ListParagraph"/>
+        <w:pStyle w:val="Lijstalinea"/>
+        <w:rPr>
+          <w:lang w:val="en-US"/>
+        </w:rPr>
+      </w:pPr>
+    </w:p>
+    <w:p>
+      <w:pPr>
+        <w:pStyle w:val="Lijstalinea"/>
         <w:rPr>
           <w:lang w:val="en-US"/>
         </w:rPr>
@@ -975,7 +1092,7 @@
 </file>
 
 <file path=word/endnotes.xml><?xml version="1.0" encoding="utf-8"?>
-<w:endnotes xmlns:wpc="http://schemas.microsoft.com/office/word/2010/wordprocessingCanvas" xmlns:mc="http://schemas.openxmlformats.org/markup-compatibility/2006" xmlns:o="urn:schemas-microsoft-com:office:office" xmlns:r="http://schemas.openxmlformats.org/officeDocument/2006/relationships" xmlns:m="http://schemas.openxmlformats.org/officeDocument/2006/math" xmlns:v="urn:schemas-microsoft-com:vml" xmlns:wp14="http://schemas.microsoft.com/office/word/2010/wordprocessingDrawing" xmlns:wp="http://schemas.openxmlformats.org/drawingml/2006/wordprocessingDrawing" xmlns:w10="urn:schemas-microsoft-com:office:word" xmlns:w="http://schemas.openxmlformats.org/wordprocessingml/2006/main" xmlns:w14="http://schemas.microsoft.com/office/word/2010/wordml" xmlns:wpg="http://schemas.microsoft.com/office/word/2010/wordprocessingGroup" xmlns:wpi="http://schemas.microsoft.com/office/word/2010/wordprocessingInk" xmlns:wne="http://schemas.microsoft.com/office/word/2006/wordml" xmlns:wps="http://schemas.microsoft.com/office/word/2010/wordprocessingShape" mc:Ignorable="w14 wp14">
+<w:endnotes xmlns:wpc="http://schemas.microsoft.com/office/word/2010/wordprocessingCanvas" xmlns:mc="http://schemas.openxmlformats.org/markup-compatibility/2006" xmlns:o="urn:schemas-microsoft-com:office:office" xmlns:r="http://schemas.openxmlformats.org/officeDocument/2006/relationships" xmlns:m="http://schemas.openxmlformats.org/officeDocument/2006/math" xmlns:v="urn:schemas-microsoft-com:vml" xmlns:wp14="http://schemas.microsoft.com/office/word/2010/wordprocessingDrawing" xmlns:wp="http://schemas.openxmlformats.org/drawingml/2006/wordprocessingDrawing" xmlns:w10="urn:schemas-microsoft-com:office:word" xmlns:w="http://schemas.openxmlformats.org/wordprocessingml/2006/main" xmlns:w14="http://schemas.microsoft.com/office/word/2010/wordml" xmlns:w15="http://schemas.microsoft.com/office/word/2012/wordml" xmlns:wpg="http://schemas.microsoft.com/office/word/2010/wordprocessingGroup" xmlns:wpi="http://schemas.microsoft.com/office/word/2010/wordprocessingInk" xmlns:wne="http://schemas.microsoft.com/office/word/2006/wordml" xmlns:wps="http://schemas.microsoft.com/office/word/2010/wordprocessingShape" mc:Ignorable="w14 w15 wp14">
   <w:endnote w:type="separator" w:id="-1">
     <w:p>
       <w:pPr>
@@ -1000,24 +1117,50 @@
 </file>
 
 <file path=word/footer1.xml><?xml version="1.0" encoding="utf-8"?>
-<w:ftr xmlns:wpc="http://schemas.microsoft.com/office/word/2010/wordprocessingCanvas" xmlns:mc="http://schemas.openxmlformats.org/markup-compatibility/2006" xmlns:o="urn:schemas-microsoft-com:office:office" xmlns:r="http://schemas.openxmlformats.org/officeDocument/2006/relationships" xmlns:m="http://schemas.openxmlformats.org/officeDocument/2006/math" xmlns:v="urn:schemas-microsoft-com:vml" xmlns:wp14="http://schemas.microsoft.com/office/word/2010/wordprocessingDrawing" xmlns:wp="http://schemas.openxmlformats.org/drawingml/2006/wordprocessingDrawing" xmlns:w10="urn:schemas-microsoft-com:office:word" xmlns:w="http://schemas.openxmlformats.org/wordprocessingml/2006/main" xmlns:w14="http://schemas.microsoft.com/office/word/2010/wordml" xmlns:wpg="http://schemas.microsoft.com/office/word/2010/wordprocessingGroup" xmlns:wpi="http://schemas.microsoft.com/office/word/2010/wordprocessingInk" xmlns:wne="http://schemas.microsoft.com/office/word/2006/wordml" xmlns:wps="http://schemas.microsoft.com/office/word/2010/wordprocessingShape" mc:Ignorable="w14 wp14">
+<w:ftr xmlns:wpc="http://schemas.microsoft.com/office/word/2010/wordprocessingCanvas" xmlns:mc="http://schemas.openxmlformats.org/markup-compatibility/2006" xmlns:o="urn:schemas-microsoft-com:office:office" xmlns:r="http://schemas.openxmlformats.org/officeDocument/2006/relationships" xmlns:m="http://schemas.openxmlformats.org/officeDocument/2006/math" xmlns:v="urn:schemas-microsoft-com:vml" xmlns:wp14="http://schemas.microsoft.com/office/word/2010/wordprocessingDrawing" xmlns:wp="http://schemas.openxmlformats.org/drawingml/2006/wordprocessingDrawing" xmlns:w10="urn:schemas-microsoft-com:office:word" xmlns:w="http://schemas.openxmlformats.org/wordprocessingml/2006/main" xmlns:w14="http://schemas.microsoft.com/office/word/2010/wordml" xmlns:w15="http://schemas.microsoft.com/office/word/2012/wordml" xmlns:wpg="http://schemas.microsoft.com/office/word/2010/wordprocessingGroup" xmlns:wpi="http://schemas.microsoft.com/office/word/2010/wordprocessingInk" xmlns:wne="http://schemas.microsoft.com/office/word/2006/wordml" xmlns:wps="http://schemas.microsoft.com/office/word/2010/wordprocessingShape" mc:Ignorable="w14 w15 wp14">
   <w:p>
     <w:pPr>
-      <w:pStyle w:val="Footer"/>
+      <w:pStyle w:val="Voettekst"/>
     </w:pPr>
+    <w:proofErr w:type="spellStart"/>
     <w:r>
-      <w:t>Sietse Interview</w:t>
+      <w:t>Sietse</w:t>
+    </w:r>
+    <w:proofErr w:type="spellEnd"/>
+    <w:r>
+      <w:t xml:space="preserve"> Interview</w:t>
     </w:r>
     <w:r>
       <w:tab/>
-      <w:t>Daniel van Bavel, Quincy Soeliman</w:t>
+      <w:t xml:space="preserve">Daniel van </w:t>
     </w:r>
+    <w:proofErr w:type="spellStart"/>
+    <w:r>
+      <w:t>Bavel</w:t>
+    </w:r>
+    <w:proofErr w:type="spellEnd"/>
+    <w:r>
+      <w:t xml:space="preserve">, </w:t>
+    </w:r>
+    <w:proofErr w:type="spellStart"/>
+    <w:r>
+      <w:t>Quincy</w:t>
+    </w:r>
+    <w:proofErr w:type="spellEnd"/>
+    <w:r>
+      <w:t xml:space="preserve"> </w:t>
+    </w:r>
+    <w:proofErr w:type="spellStart"/>
+    <w:r>
+      <w:t>Soeliman</w:t>
+    </w:r>
+    <w:proofErr w:type="spellEnd"/>
   </w:p>
 </w:ftr>
 </file>
 
 <file path=word/footnotes.xml><?xml version="1.0" encoding="utf-8"?>
-<w:footnotes xmlns:wpc="http://schemas.microsoft.com/office/word/2010/wordprocessingCanvas" xmlns:mc="http://schemas.openxmlformats.org/markup-compatibility/2006" xmlns:o="urn:schemas-microsoft-com:office:office" xmlns:r="http://schemas.openxmlformats.org/officeDocument/2006/relationships" xmlns:m="http://schemas.openxmlformats.org/officeDocument/2006/math" xmlns:v="urn:schemas-microsoft-com:vml" xmlns:wp14="http://schemas.microsoft.com/office/word/2010/wordprocessingDrawing" xmlns:wp="http://schemas.openxmlformats.org/drawingml/2006/wordprocessingDrawing" xmlns:w10="urn:schemas-microsoft-com:office:word" xmlns:w="http://schemas.openxmlformats.org/wordprocessingml/2006/main" xmlns:w14="http://schemas.microsoft.com/office/word/2010/wordml" xmlns:wpg="http://schemas.microsoft.com/office/word/2010/wordprocessingGroup" xmlns:wpi="http://schemas.microsoft.com/office/word/2010/wordprocessingInk" xmlns:wne="http://schemas.microsoft.com/office/word/2006/wordml" xmlns:wps="http://schemas.microsoft.com/office/word/2010/wordprocessingShape" mc:Ignorable="w14 wp14">
+<w:footnotes xmlns:wpc="http://schemas.microsoft.com/office/word/2010/wordprocessingCanvas" xmlns:mc="http://schemas.openxmlformats.org/markup-compatibility/2006" xmlns:o="urn:schemas-microsoft-com:office:office" xmlns:r="http://schemas.openxmlformats.org/officeDocument/2006/relationships" xmlns:m="http://schemas.openxmlformats.org/officeDocument/2006/math" xmlns:v="urn:schemas-microsoft-com:vml" xmlns:wp14="http://schemas.microsoft.com/office/word/2010/wordprocessingDrawing" xmlns:wp="http://schemas.openxmlformats.org/drawingml/2006/wordprocessingDrawing" xmlns:w10="urn:schemas-microsoft-com:office:word" xmlns:w="http://schemas.openxmlformats.org/wordprocessingml/2006/main" xmlns:w14="http://schemas.microsoft.com/office/word/2010/wordml" xmlns:w15="http://schemas.microsoft.com/office/word/2012/wordml" xmlns:wpg="http://schemas.microsoft.com/office/word/2010/wordprocessingGroup" xmlns:wpi="http://schemas.microsoft.com/office/word/2010/wordprocessingInk" xmlns:wne="http://schemas.microsoft.com/office/word/2006/wordml" xmlns:wps="http://schemas.microsoft.com/office/word/2010/wordprocessingShape" mc:Ignorable="w14 w15 wp14">
   <w:footnote w:type="separator" w:id="-1">
     <w:p>
       <w:pPr>
@@ -1042,7 +1185,7 @@
 </file>
 
 <file path=word/numbering.xml><?xml version="1.0" encoding="utf-8"?>
-<w:numbering xmlns:wpc="http://schemas.microsoft.com/office/word/2010/wordprocessingCanvas" xmlns:mc="http://schemas.openxmlformats.org/markup-compatibility/2006" xmlns:o="urn:schemas-microsoft-com:office:office" xmlns:r="http://schemas.openxmlformats.org/officeDocument/2006/relationships" xmlns:m="http://schemas.openxmlformats.org/officeDocument/2006/math" xmlns:v="urn:schemas-microsoft-com:vml" xmlns:wp14="http://schemas.microsoft.com/office/word/2010/wordprocessingDrawing" xmlns:wp="http://schemas.openxmlformats.org/drawingml/2006/wordprocessingDrawing" xmlns:w10="urn:schemas-microsoft-com:office:word" xmlns:w="http://schemas.openxmlformats.org/wordprocessingml/2006/main" xmlns:w14="http://schemas.microsoft.com/office/word/2010/wordml" xmlns:wpg="http://schemas.microsoft.com/office/word/2010/wordprocessingGroup" xmlns:wpi="http://schemas.microsoft.com/office/word/2010/wordprocessingInk" xmlns:wne="http://schemas.microsoft.com/office/word/2006/wordml" xmlns:wps="http://schemas.microsoft.com/office/word/2010/wordprocessingShape" mc:Ignorable="w14 wp14">
+<w:numbering xmlns:wpc="http://schemas.microsoft.com/office/word/2010/wordprocessingCanvas" xmlns:mc="http://schemas.openxmlformats.org/markup-compatibility/2006" xmlns:o="urn:schemas-microsoft-com:office:office" xmlns:r="http://schemas.openxmlformats.org/officeDocument/2006/relationships" xmlns:m="http://schemas.openxmlformats.org/officeDocument/2006/math" xmlns:v="urn:schemas-microsoft-com:vml" xmlns:wp14="http://schemas.microsoft.com/office/word/2010/wordprocessingDrawing" xmlns:wp="http://schemas.openxmlformats.org/drawingml/2006/wordprocessingDrawing" xmlns:w10="urn:schemas-microsoft-com:office:word" xmlns:w="http://schemas.openxmlformats.org/wordprocessingml/2006/main" xmlns:w14="http://schemas.microsoft.com/office/word/2010/wordml" xmlns:w15="http://schemas.microsoft.com/office/word/2012/wordml" xmlns:wpg="http://schemas.microsoft.com/office/word/2010/wordprocessingGroup" xmlns:wpi="http://schemas.microsoft.com/office/word/2010/wordprocessingInk" xmlns:wne="http://schemas.microsoft.com/office/word/2006/wordml" xmlns:wps="http://schemas.microsoft.com/office/word/2010/wordprocessingShape" mc:Ignorable="w14 w15 wp14">
   <w:abstractNum w:abstractNumId="0">
     <w:nsid w:val="18192DB1"/>
     <w:multiLevelType w:val="hybridMultilevel"/>
@@ -1323,7 +1466,7 @@
 </file>
 
 <file path=word/styles.xml><?xml version="1.0" encoding="utf-8"?>
-<w:styles xmlns:mc="http://schemas.openxmlformats.org/markup-compatibility/2006" xmlns:r="http://schemas.openxmlformats.org/officeDocument/2006/relationships" xmlns:w="http://schemas.openxmlformats.org/wordprocessingml/2006/main" xmlns:w14="http://schemas.microsoft.com/office/word/2010/wordml" mc:Ignorable="w14">
+<w:styles xmlns:mc="http://schemas.openxmlformats.org/markup-compatibility/2006" xmlns:r="http://schemas.openxmlformats.org/officeDocument/2006/relationships" xmlns:w="http://schemas.openxmlformats.org/wordprocessingml/2006/main" xmlns:w14="http://schemas.microsoft.com/office/word/2010/wordml" xmlns:w15="http://schemas.microsoft.com/office/word/2012/wordml" mc:Ignorable="w14 w15">
   <w:docDefaults>
     <w:rPrDefault>
       <w:rPr>
@@ -1339,155 +1482,389 @@
       </w:pPr>
     </w:pPrDefault>
   </w:docDefaults>
-  <w:latentStyles w:defLockedState="0" w:defUIPriority="99" w:defSemiHidden="1" w:defUnhideWhenUsed="1" w:defQFormat="0" w:count="267">
-    <w:lsdException w:name="Normal" w:semiHidden="0" w:uiPriority="0" w:unhideWhenUsed="0" w:qFormat="1"/>
-    <w:lsdException w:name="heading 1" w:semiHidden="0" w:uiPriority="9" w:unhideWhenUsed="0" w:qFormat="1"/>
-    <w:lsdException w:name="heading 2" w:uiPriority="9" w:qFormat="1"/>
-    <w:lsdException w:name="heading 3" w:uiPriority="9" w:qFormat="1"/>
-    <w:lsdException w:name="heading 4" w:uiPriority="9" w:qFormat="1"/>
-    <w:lsdException w:name="heading 5" w:uiPriority="9" w:qFormat="1"/>
-    <w:lsdException w:name="heading 6" w:uiPriority="9" w:qFormat="1"/>
-    <w:lsdException w:name="heading 7" w:uiPriority="9" w:qFormat="1"/>
-    <w:lsdException w:name="heading 8" w:uiPriority="9" w:qFormat="1"/>
-    <w:lsdException w:name="heading 9" w:uiPriority="9" w:qFormat="1"/>
-    <w:lsdException w:name="toc 1" w:uiPriority="39"/>
-    <w:lsdException w:name="toc 2" w:uiPriority="39"/>
-    <w:lsdException w:name="toc 3" w:uiPriority="39"/>
-    <w:lsdException w:name="toc 4" w:uiPriority="39"/>
-    <w:lsdException w:name="toc 5" w:uiPriority="39"/>
-    <w:lsdException w:name="toc 6" w:uiPriority="39"/>
-    <w:lsdException w:name="toc 7" w:uiPriority="39"/>
-    <w:lsdException w:name="toc 8" w:uiPriority="39"/>
-    <w:lsdException w:name="toc 9" w:uiPriority="39"/>
-    <w:lsdException w:name="caption" w:uiPriority="35" w:qFormat="1"/>
-    <w:lsdException w:name="Title" w:semiHidden="0" w:uiPriority="10" w:unhideWhenUsed="0" w:qFormat="1"/>
-    <w:lsdException w:name="Default Paragraph Font" w:uiPriority="1"/>
-    <w:lsdException w:name="Subtitle" w:semiHidden="0" w:uiPriority="11" w:unhideWhenUsed="0" w:qFormat="1"/>
-    <w:lsdException w:name="Strong" w:semiHidden="0" w:uiPriority="22" w:unhideWhenUsed="0" w:qFormat="1"/>
-    <w:lsdException w:name="Emphasis" w:semiHidden="0" w:uiPriority="20" w:unhideWhenUsed="0" w:qFormat="1"/>
-    <w:lsdException w:name="Table Grid" w:semiHidden="0" w:uiPriority="59" w:unhideWhenUsed="0"/>
-    <w:lsdException w:name="Placeholder Text" w:unhideWhenUsed="0"/>
-    <w:lsdException w:name="No Spacing" w:semiHidden="0" w:uiPriority="1" w:unhideWhenUsed="0" w:qFormat="1"/>
-    <w:lsdException w:name="Light Shading" w:semiHidden="0" w:uiPriority="60" w:unhideWhenUsed="0"/>
-    <w:lsdException w:name="Light List" w:semiHidden="0" w:uiPriority="61" w:unhideWhenUsed="0"/>
-    <w:lsdException w:name="Light Grid" w:semiHidden="0" w:uiPriority="62" w:unhideWhenUsed="0"/>
-    <w:lsdException w:name="Medium Shading 1" w:semiHidden="0" w:uiPriority="63" w:unhideWhenUsed="0"/>
-    <w:lsdException w:name="Medium Shading 2" w:semiHidden="0" w:uiPriority="64" w:unhideWhenUsed="0"/>
-    <w:lsdException w:name="Medium List 1" w:semiHidden="0" w:uiPriority="65" w:unhideWhenUsed="0"/>
-    <w:lsdException w:name="Medium List 2" w:semiHidden="0" w:uiPriority="66" w:unhideWhenUsed="0"/>
-    <w:lsdException w:name="Medium Grid 1" w:semiHidden="0" w:uiPriority="67" w:unhideWhenUsed="0"/>
-    <w:lsdException w:name="Medium Grid 2" w:semiHidden="0" w:uiPriority="68" w:unhideWhenUsed="0"/>
-    <w:lsdException w:name="Medium Grid 3" w:semiHidden="0" w:uiPriority="69" w:unhideWhenUsed="0"/>
-    <w:lsdException w:name="Dark List" w:semiHidden="0" w:uiPriority="70" w:unhideWhenUsed="0"/>
-    <w:lsdException w:name="Colorful Shading" w:semiHidden="0" w:uiPriority="71" w:unhideWhenUsed="0"/>
-    <w:lsdException w:name="Colorful List" w:semiHidden="0" w:uiPriority="72" w:unhideWhenUsed="0"/>
-    <w:lsdException w:name="Colorful Grid" w:semiHidden="0" w:uiPriority="73" w:unhideWhenUsed="0"/>
-    <w:lsdException w:name="Light Shading Accent 1" w:semiHidden="0" w:uiPriority="60" w:unhideWhenUsed="0"/>
-    <w:lsdException w:name="Light List Accent 1" w:semiHidden="0" w:uiPriority="61" w:unhideWhenUsed="0"/>
-    <w:lsdException w:name="Light Grid Accent 1" w:semiHidden="0" w:uiPriority="62" w:unhideWhenUsed="0"/>
-    <w:lsdException w:name="Medium Shading 1 Accent 1" w:semiHidden="0" w:uiPriority="63" w:unhideWhenUsed="0"/>
-    <w:lsdException w:name="Medium Shading 2 Accent 1" w:semiHidden="0" w:uiPriority="64" w:unhideWhenUsed="0"/>
-    <w:lsdException w:name="Medium List 1 Accent 1" w:semiHidden="0" w:uiPriority="65" w:unhideWhenUsed="0"/>
-    <w:lsdException w:name="Revision" w:unhideWhenUsed="0"/>
-    <w:lsdException w:name="List Paragraph" w:semiHidden="0" w:uiPriority="34" w:unhideWhenUsed="0" w:qFormat="1"/>
-    <w:lsdException w:name="Quote" w:semiHidden="0" w:uiPriority="29" w:unhideWhenUsed="0" w:qFormat="1"/>
-    <w:lsdException w:name="Intense Quote" w:semiHidden="0" w:uiPriority="30" w:unhideWhenUsed="0" w:qFormat="1"/>
-    <w:lsdException w:name="Medium List 2 Accent 1" w:semiHidden="0" w:uiPriority="66" w:unhideWhenUsed="0"/>
-    <w:lsdException w:name="Medium Grid 1 Accent 1" w:semiHidden="0" w:uiPriority="67" w:unhideWhenUsed="0"/>
-    <w:lsdException w:name="Medium Grid 2 Accent 1" w:semiHidden="0" w:uiPriority="68" w:unhideWhenUsed="0"/>
-    <w:lsdException w:name="Medium Grid 3 Accent 1" w:semiHidden="0" w:uiPriority="69" w:unhideWhenUsed="0"/>
-    <w:lsdException w:name="Dark List Accent 1" w:semiHidden="0" w:uiPriority="70" w:unhideWhenUsed="0"/>
-    <w:lsdException w:name="Colorful Shading Accent 1" w:semiHidden="0" w:uiPriority="71" w:unhideWhenUsed="0"/>
-    <w:lsdException w:name="Colorful List Accent 1" w:semiHidden="0" w:uiPriority="72" w:unhideWhenUsed="0"/>
-    <w:lsdException w:name="Colorful Grid Accent 1" w:semiHidden="0" w:uiPriority="73" w:unhideWhenUsed="0"/>
-    <w:lsdException w:name="Light Shading Accent 2" w:semiHidden="0" w:uiPriority="60" w:unhideWhenUsed="0"/>
-    <w:lsdException w:name="Light List Accent 2" w:semiHidden="0" w:uiPriority="61" w:unhideWhenUsed="0"/>
-    <w:lsdException w:name="Light Grid Accent 2" w:semiHidden="0" w:uiPriority="62" w:unhideWhenUsed="0"/>
-    <w:lsdException w:name="Medium Shading 1 Accent 2" w:semiHidden="0" w:uiPriority="63" w:unhideWhenUsed="0"/>
-    <w:lsdException w:name="Medium Shading 2 Accent 2" w:semiHidden="0" w:uiPriority="64" w:unhideWhenUsed="0"/>
-    <w:lsdException w:name="Medium List 1 Accent 2" w:semiHidden="0" w:uiPriority="65" w:unhideWhenUsed="0"/>
-    <w:lsdException w:name="Medium List 2 Accent 2" w:semiHidden="0" w:uiPriority="66" w:unhideWhenUsed="0"/>
-    <w:lsdException w:name="Medium Grid 1 Accent 2" w:semiHidden="0" w:uiPriority="67" w:unhideWhenUsed="0"/>
-    <w:lsdException w:name="Medium Grid 2 Accent 2" w:semiHidden="0" w:uiPriority="68" w:unhideWhenUsed="0"/>
-    <w:lsdException w:name="Medium Grid 3 Accent 2" w:semiHidden="0" w:uiPriority="69" w:unhideWhenUsed="0"/>
-    <w:lsdException w:name="Dark List Accent 2" w:semiHidden="0" w:uiPriority="70" w:unhideWhenUsed="0"/>
-    <w:lsdException w:name="Colorful Shading Accent 2" w:semiHidden="0" w:uiPriority="71" w:unhideWhenUsed="0"/>
-    <w:lsdException w:name="Colorful List Accent 2" w:semiHidden="0" w:uiPriority="72" w:unhideWhenUsed="0"/>
-    <w:lsdException w:name="Colorful Grid Accent 2" w:semiHidden="0" w:uiPriority="73" w:unhideWhenUsed="0"/>
-    <w:lsdException w:name="Light Shading Accent 3" w:semiHidden="0" w:uiPriority="60" w:unhideWhenUsed="0"/>
-    <w:lsdException w:name="Light List Accent 3" w:semiHidden="0" w:uiPriority="61" w:unhideWhenUsed="0"/>
-    <w:lsdException w:name="Light Grid Accent 3" w:semiHidden="0" w:uiPriority="62" w:unhideWhenUsed="0"/>
-    <w:lsdException w:name="Medium Shading 1 Accent 3" w:semiHidden="0" w:uiPriority="63" w:unhideWhenUsed="0"/>
-    <w:lsdException w:name="Medium Shading 2 Accent 3" w:semiHidden="0" w:uiPriority="64" w:unhideWhenUsed="0"/>
-    <w:lsdException w:name="Medium List 1 Accent 3" w:semiHidden="0" w:uiPriority="65" w:unhideWhenUsed="0"/>
-    <w:lsdException w:name="Medium List 2 Accent 3" w:semiHidden="0" w:uiPriority="66" w:unhideWhenUsed="0"/>
-    <w:lsdException w:name="Medium Grid 1 Accent 3" w:semiHidden="0" w:uiPriority="67" w:unhideWhenUsed="0"/>
-    <w:lsdException w:name="Medium Grid 2 Accent 3" w:semiHidden="0" w:uiPriority="68" w:unhideWhenUsed="0"/>
-    <w:lsdException w:name="Medium Grid 3 Accent 3" w:semiHidden="0" w:uiPriority="69" w:unhideWhenUsed="0"/>
-    <w:lsdException w:name="Dark List Accent 3" w:semiHidden="0" w:uiPriority="70" w:unhideWhenUsed="0"/>
-    <w:lsdException w:name="Colorful Shading Accent 3" w:semiHidden="0" w:uiPriority="71" w:unhideWhenUsed="0"/>
-    <w:lsdException w:name="Colorful List Accent 3" w:semiHidden="0" w:uiPriority="72" w:unhideWhenUsed="0"/>
-    <w:lsdException w:name="Colorful Grid Accent 3" w:semiHidden="0" w:uiPriority="73" w:unhideWhenUsed="0"/>
-    <w:lsdException w:name="Light Shading Accent 4" w:semiHidden="0" w:uiPriority="60" w:unhideWhenUsed="0"/>
-    <w:lsdException w:name="Light List Accent 4" w:semiHidden="0" w:uiPriority="61" w:unhideWhenUsed="0"/>
-    <w:lsdException w:name="Light Grid Accent 4" w:semiHidden="0" w:uiPriority="62" w:unhideWhenUsed="0"/>
-    <w:lsdException w:name="Medium Shading 1 Accent 4" w:semiHidden="0" w:uiPriority="63" w:unhideWhenUsed="0"/>
-    <w:lsdException w:name="Medium Shading 2 Accent 4" w:semiHidden="0" w:uiPriority="64" w:unhideWhenUsed="0"/>
-    <w:lsdException w:name="Medium List 1 Accent 4" w:semiHidden="0" w:uiPriority="65" w:unhideWhenUsed="0"/>
-    <w:lsdException w:name="Medium List 2 Accent 4" w:semiHidden="0" w:uiPriority="66" w:unhideWhenUsed="0"/>
-    <w:lsdException w:name="Medium Grid 1 Accent 4" w:semiHidden="0" w:uiPriority="67" w:unhideWhenUsed="0"/>
-    <w:lsdException w:name="Medium Grid 2 Accent 4" w:semiHidden="0" w:uiPriority="68" w:unhideWhenUsed="0"/>
-    <w:lsdException w:name="Medium Grid 3 Accent 4" w:semiHidden="0" w:uiPriority="69" w:unhideWhenUsed="0"/>
-    <w:lsdException w:name="Dark List Accent 4" w:semiHidden="0" w:uiPriority="70" w:unhideWhenUsed="0"/>
-    <w:lsdException w:name="Colorful Shading Accent 4" w:semiHidden="0" w:uiPriority="71" w:unhideWhenUsed="0"/>
-    <w:lsdException w:name="Colorful List Accent 4" w:semiHidden="0" w:uiPriority="72" w:unhideWhenUsed="0"/>
-    <w:lsdException w:name="Colorful Grid Accent 4" w:semiHidden="0" w:uiPriority="73" w:unhideWhenUsed="0"/>
-    <w:lsdException w:name="Light Shading Accent 5" w:semiHidden="0" w:uiPriority="60" w:unhideWhenUsed="0"/>
-    <w:lsdException w:name="Light List Accent 5" w:semiHidden="0" w:uiPriority="61" w:unhideWhenUsed="0"/>
-    <w:lsdException w:name="Light Grid Accent 5" w:semiHidden="0" w:uiPriority="62" w:unhideWhenUsed="0"/>
-    <w:lsdException w:name="Medium Shading 1 Accent 5" w:semiHidden="0" w:uiPriority="63" w:unhideWhenUsed="0"/>
-    <w:lsdException w:name="Medium Shading 2 Accent 5" w:semiHidden="0" w:uiPriority="64" w:unhideWhenUsed="0"/>
-    <w:lsdException w:name="Medium List 1 Accent 5" w:semiHidden="0" w:uiPriority="65" w:unhideWhenUsed="0"/>
-    <w:lsdException w:name="Medium List 2 Accent 5" w:semiHidden="0" w:uiPriority="66" w:unhideWhenUsed="0"/>
-    <w:lsdException w:name="Medium Grid 1 Accent 5" w:semiHidden="0" w:uiPriority="67" w:unhideWhenUsed="0"/>
-    <w:lsdException w:name="Medium Grid 2 Accent 5" w:semiHidden="0" w:uiPriority="68" w:unhideWhenUsed="0"/>
-    <w:lsdException w:name="Medium Grid 3 Accent 5" w:semiHidden="0" w:uiPriority="69" w:unhideWhenUsed="0"/>
-    <w:lsdException w:name="Dark List Accent 5" w:semiHidden="0" w:uiPriority="70" w:unhideWhenUsed="0"/>
-    <w:lsdException w:name="Colorful Shading Accent 5" w:semiHidden="0" w:uiPriority="71" w:unhideWhenUsed="0"/>
-    <w:lsdException w:name="Colorful List Accent 5" w:semiHidden="0" w:uiPriority="72" w:unhideWhenUsed="0"/>
-    <w:lsdException w:name="Colorful Grid Accent 5" w:semiHidden="0" w:uiPriority="73" w:unhideWhenUsed="0"/>
-    <w:lsdException w:name="Light Shading Accent 6" w:semiHidden="0" w:uiPriority="60" w:unhideWhenUsed="0"/>
-    <w:lsdException w:name="Light List Accent 6" w:semiHidden="0" w:uiPriority="61" w:unhideWhenUsed="0"/>
-    <w:lsdException w:name="Light Grid Accent 6" w:semiHidden="0" w:uiPriority="62" w:unhideWhenUsed="0"/>
-    <w:lsdException w:name="Medium Shading 1 Accent 6" w:semiHidden="0" w:uiPriority="63" w:unhideWhenUsed="0"/>
-    <w:lsdException w:name="Medium Shading 2 Accent 6" w:semiHidden="0" w:uiPriority="64" w:unhideWhenUsed="0"/>
-    <w:lsdException w:name="Medium List 1 Accent 6" w:semiHidden="0" w:uiPriority="65" w:unhideWhenUsed="0"/>
-    <w:lsdException w:name="Medium List 2 Accent 6" w:semiHidden="0" w:uiPriority="66" w:unhideWhenUsed="0"/>
-    <w:lsdException w:name="Medium Grid 1 Accent 6" w:semiHidden="0" w:uiPriority="67" w:unhideWhenUsed="0"/>
-    <w:lsdException w:name="Medium Grid 2 Accent 6" w:semiHidden="0" w:uiPriority="68" w:unhideWhenUsed="0"/>
-    <w:lsdException w:name="Medium Grid 3 Accent 6" w:semiHidden="0" w:uiPriority="69" w:unhideWhenUsed="0"/>
-    <w:lsdException w:name="Dark List Accent 6" w:semiHidden="0" w:uiPriority="70" w:unhideWhenUsed="0"/>
-    <w:lsdException w:name="Colorful Shading Accent 6" w:semiHidden="0" w:uiPriority="71" w:unhideWhenUsed="0"/>
-    <w:lsdException w:name="Colorful List Accent 6" w:semiHidden="0" w:uiPriority="72" w:unhideWhenUsed="0"/>
-    <w:lsdException w:name="Colorful Grid Accent 6" w:semiHidden="0" w:uiPriority="73" w:unhideWhenUsed="0"/>
-    <w:lsdException w:name="Subtle Emphasis" w:semiHidden="0" w:uiPriority="19" w:unhideWhenUsed="0" w:qFormat="1"/>
-    <w:lsdException w:name="Intense Emphasis" w:semiHidden="0" w:uiPriority="21" w:unhideWhenUsed="0" w:qFormat="1"/>
-    <w:lsdException w:name="Subtle Reference" w:semiHidden="0" w:uiPriority="31" w:unhideWhenUsed="0" w:qFormat="1"/>
-    <w:lsdException w:name="Intense Reference" w:semiHidden="0" w:uiPriority="32" w:unhideWhenUsed="0" w:qFormat="1"/>
-    <w:lsdException w:name="Book Title" w:semiHidden="0" w:uiPriority="33" w:unhideWhenUsed="0" w:qFormat="1"/>
-    <w:lsdException w:name="Bibliography" w:uiPriority="37"/>
-    <w:lsdException w:name="TOC Heading" w:uiPriority="39" w:qFormat="1"/>
+  <w:latentStyles w:defLockedState="0" w:defUIPriority="99" w:defSemiHidden="0" w:defUnhideWhenUsed="0" w:defQFormat="0" w:count="371">
+    <w:lsdException w:name="Normal" w:uiPriority="0" w:qFormat="1"/>
+    <w:lsdException w:name="heading 1" w:uiPriority="9" w:qFormat="1"/>
+    <w:lsdException w:name="heading 2" w:semiHidden="1" w:uiPriority="9" w:unhideWhenUsed="1" w:qFormat="1"/>
+    <w:lsdException w:name="heading 3" w:semiHidden="1" w:uiPriority="9" w:unhideWhenUsed="1" w:qFormat="1"/>
+    <w:lsdException w:name="heading 4" w:semiHidden="1" w:uiPriority="9" w:unhideWhenUsed="1" w:qFormat="1"/>
+    <w:lsdException w:name="heading 5" w:semiHidden="1" w:uiPriority="9" w:unhideWhenUsed="1" w:qFormat="1"/>
+    <w:lsdException w:name="heading 6" w:semiHidden="1" w:uiPriority="9" w:unhideWhenUsed="1" w:qFormat="1"/>
+    <w:lsdException w:name="heading 7" w:semiHidden="1" w:uiPriority="9" w:unhideWhenUsed="1" w:qFormat="1"/>
+    <w:lsdException w:name="heading 8" w:semiHidden="1" w:uiPriority="9" w:unhideWhenUsed="1" w:qFormat="1"/>
+    <w:lsdException w:name="heading 9" w:semiHidden="1" w:uiPriority="9" w:unhideWhenUsed="1" w:qFormat="1"/>
+    <w:lsdException w:name="index 1" w:semiHidden="1" w:unhideWhenUsed="1"/>
+    <w:lsdException w:name="index 2" w:semiHidden="1" w:unhideWhenUsed="1"/>
+    <w:lsdException w:name="index 3" w:semiHidden="1" w:unhideWhenUsed="1"/>
+    <w:lsdException w:name="index 4" w:semiHidden="1" w:unhideWhenUsed="1"/>
+    <w:lsdException w:name="index 5" w:semiHidden="1" w:unhideWhenUsed="1"/>
+    <w:lsdException w:name="index 6" w:semiHidden="1" w:unhideWhenUsed="1"/>
+    <w:lsdException w:name="index 7" w:semiHidden="1" w:unhideWhenUsed="1"/>
+    <w:lsdException w:name="index 8" w:semiHidden="1" w:unhideWhenUsed="1"/>
+    <w:lsdException w:name="index 9" w:semiHidden="1" w:unhideWhenUsed="1"/>
+    <w:lsdException w:name="toc 1" w:semiHidden="1" w:uiPriority="39" w:unhideWhenUsed="1"/>
+    <w:lsdException w:name="toc 2" w:semiHidden="1" w:uiPriority="39" w:unhideWhenUsed="1"/>
+    <w:lsdException w:name="toc 3" w:semiHidden="1" w:uiPriority="39" w:unhideWhenUsed="1"/>
+    <w:lsdException w:name="toc 4" w:semiHidden="1" w:uiPriority="39" w:unhideWhenUsed="1"/>
+    <w:lsdException w:name="toc 5" w:semiHidden="1" w:uiPriority="39" w:unhideWhenUsed="1"/>
+    <w:lsdException w:name="toc 6" w:semiHidden="1" w:uiPriority="39" w:unhideWhenUsed="1"/>
+    <w:lsdException w:name="toc 7" w:semiHidden="1" w:uiPriority="39" w:unhideWhenUsed="1"/>
+    <w:lsdException w:name="toc 8" w:semiHidden="1" w:uiPriority="39" w:unhideWhenUsed="1"/>
+    <w:lsdException w:name="toc 9" w:semiHidden="1" w:uiPriority="39" w:unhideWhenUsed="1"/>
+    <w:lsdException w:name="Normal Indent" w:semiHidden="1" w:unhideWhenUsed="1"/>
+    <w:lsdException w:name="footnote text" w:semiHidden="1" w:unhideWhenUsed="1"/>
+    <w:lsdException w:name="annotation text" w:semiHidden="1" w:unhideWhenUsed="1"/>
+    <w:lsdException w:name="header" w:semiHidden="1" w:unhideWhenUsed="1"/>
+    <w:lsdException w:name="footer" w:semiHidden="1" w:unhideWhenUsed="1"/>
+    <w:lsdException w:name="index heading" w:semiHidden="1" w:unhideWhenUsed="1"/>
+    <w:lsdException w:name="caption" w:semiHidden="1" w:uiPriority="35" w:unhideWhenUsed="1" w:qFormat="1"/>
+    <w:lsdException w:name="table of figures" w:semiHidden="1" w:unhideWhenUsed="1"/>
+    <w:lsdException w:name="envelope address" w:semiHidden="1" w:unhideWhenUsed="1"/>
+    <w:lsdException w:name="envelope return" w:semiHidden="1" w:unhideWhenUsed="1"/>
+    <w:lsdException w:name="footnote reference" w:semiHidden="1" w:unhideWhenUsed="1"/>
+    <w:lsdException w:name="annotation reference" w:semiHidden="1" w:unhideWhenUsed="1"/>
+    <w:lsdException w:name="line number" w:semiHidden="1" w:unhideWhenUsed="1"/>
+    <w:lsdException w:name="page number" w:semiHidden="1" w:unhideWhenUsed="1"/>
+    <w:lsdException w:name="endnote reference" w:semiHidden="1" w:unhideWhenUsed="1"/>
+    <w:lsdException w:name="endnote text" w:semiHidden="1" w:unhideWhenUsed="1"/>
+    <w:lsdException w:name="table of authorities" w:semiHidden="1" w:unhideWhenUsed="1"/>
+    <w:lsdException w:name="macro" w:semiHidden="1" w:unhideWhenUsed="1"/>
+    <w:lsdException w:name="toa heading" w:semiHidden="1" w:unhideWhenUsed="1"/>
+    <w:lsdException w:name="List" w:semiHidden="1" w:unhideWhenUsed="1"/>
+    <w:lsdException w:name="List Bullet" w:semiHidden="1" w:unhideWhenUsed="1"/>
+    <w:lsdException w:name="List Number" w:semiHidden="1" w:unhideWhenUsed="1"/>
+    <w:lsdException w:name="List 2" w:semiHidden="1" w:unhideWhenUsed="1"/>
+    <w:lsdException w:name="List 3" w:semiHidden="1" w:unhideWhenUsed="1"/>
+    <w:lsdException w:name="List 4" w:semiHidden="1" w:unhideWhenUsed="1"/>
+    <w:lsdException w:name="List 5" w:semiHidden="1" w:unhideWhenUsed="1"/>
+    <w:lsdException w:name="List Bullet 2" w:semiHidden="1" w:unhideWhenUsed="1"/>
+    <w:lsdException w:name="List Bullet 3" w:semiHidden="1" w:unhideWhenUsed="1"/>
+    <w:lsdException w:name="List Bullet 4" w:semiHidden="1" w:unhideWhenUsed="1"/>
+    <w:lsdException w:name="List Bullet 5" w:semiHidden="1" w:unhideWhenUsed="1"/>
+    <w:lsdException w:name="List Number 2" w:semiHidden="1" w:unhideWhenUsed="1"/>
+    <w:lsdException w:name="List Number 3" w:semiHidden="1" w:unhideWhenUsed="1"/>
+    <w:lsdException w:name="List Number 4" w:semiHidden="1" w:unhideWhenUsed="1"/>
+    <w:lsdException w:name="List Number 5" w:semiHidden="1" w:unhideWhenUsed="1"/>
+    <w:lsdException w:name="Title" w:uiPriority="10" w:qFormat="1"/>
+    <w:lsdException w:name="Closing" w:semiHidden="1" w:unhideWhenUsed="1"/>
+    <w:lsdException w:name="Signature" w:semiHidden="1" w:unhideWhenUsed="1"/>
+    <w:lsdException w:name="Default Paragraph Font" w:semiHidden="1" w:uiPriority="1" w:unhideWhenUsed="1"/>
+    <w:lsdException w:name="Body Text" w:semiHidden="1" w:unhideWhenUsed="1"/>
+    <w:lsdException w:name="Body Text Indent" w:semiHidden="1" w:unhideWhenUsed="1"/>
+    <w:lsdException w:name="List Continue" w:semiHidden="1" w:unhideWhenUsed="1"/>
+    <w:lsdException w:name="List Continue 2" w:semiHidden="1" w:unhideWhenUsed="1"/>
+    <w:lsdException w:name="List Continue 3" w:semiHidden="1" w:unhideWhenUsed="1"/>
+    <w:lsdException w:name="List Continue 4" w:semiHidden="1" w:unhideWhenUsed="1"/>
+    <w:lsdException w:name="List Continue 5" w:semiHidden="1" w:unhideWhenUsed="1"/>
+    <w:lsdException w:name="Message Header" w:semiHidden="1" w:unhideWhenUsed="1"/>
+    <w:lsdException w:name="Subtitle" w:uiPriority="11" w:qFormat="1"/>
+    <w:lsdException w:name="Salutation" w:semiHidden="1" w:unhideWhenUsed="1"/>
+    <w:lsdException w:name="Date" w:semiHidden="1" w:unhideWhenUsed="1"/>
+    <w:lsdException w:name="Body Text First Indent" w:semiHidden="1" w:unhideWhenUsed="1"/>
+    <w:lsdException w:name="Body Text First Indent 2" w:semiHidden="1" w:unhideWhenUsed="1"/>
+    <w:lsdException w:name="Note Heading" w:semiHidden="1" w:unhideWhenUsed="1"/>
+    <w:lsdException w:name="Body Text 2" w:semiHidden="1" w:unhideWhenUsed="1"/>
+    <w:lsdException w:name="Body Text 3" w:semiHidden="1" w:unhideWhenUsed="1"/>
+    <w:lsdException w:name="Body Text Indent 2" w:semiHidden="1" w:unhideWhenUsed="1"/>
+    <w:lsdException w:name="Body Text Indent 3" w:semiHidden="1" w:unhideWhenUsed="1"/>
+    <w:lsdException w:name="Block Text" w:semiHidden="1" w:unhideWhenUsed="1"/>
+    <w:lsdException w:name="Hyperlink" w:semiHidden="1" w:unhideWhenUsed="1"/>
+    <w:lsdException w:name="FollowedHyperlink" w:semiHidden="1" w:unhideWhenUsed="1"/>
+    <w:lsdException w:name="Strong" w:uiPriority="22" w:qFormat="1"/>
+    <w:lsdException w:name="Emphasis" w:uiPriority="20" w:qFormat="1"/>
+    <w:lsdException w:name="Document Map" w:semiHidden="1" w:unhideWhenUsed="1"/>
+    <w:lsdException w:name="Plain Text" w:semiHidden="1" w:unhideWhenUsed="1"/>
+    <w:lsdException w:name="E-mail Signature" w:semiHidden="1" w:unhideWhenUsed="1"/>
+    <w:lsdException w:name="HTML Top of Form" w:semiHidden="1" w:unhideWhenUsed="1"/>
+    <w:lsdException w:name="HTML Bottom of Form" w:semiHidden="1" w:unhideWhenUsed="1"/>
+    <w:lsdException w:name="Normal (Web)" w:semiHidden="1" w:unhideWhenUsed="1"/>
+    <w:lsdException w:name="HTML Acronym" w:semiHidden="1" w:unhideWhenUsed="1"/>
+    <w:lsdException w:name="HTML Address" w:semiHidden="1" w:unhideWhenUsed="1"/>
+    <w:lsdException w:name="HTML Cite" w:semiHidden="1" w:unhideWhenUsed="1"/>
+    <w:lsdException w:name="HTML Code" w:semiHidden="1" w:unhideWhenUsed="1"/>
+    <w:lsdException w:name="HTML Definition" w:semiHidden="1" w:unhideWhenUsed="1"/>
+    <w:lsdException w:name="HTML Keyboard" w:semiHidden="1" w:unhideWhenUsed="1"/>
+    <w:lsdException w:name="HTML Preformatted" w:semiHidden="1" w:unhideWhenUsed="1"/>
+    <w:lsdException w:name="HTML Sample" w:semiHidden="1" w:unhideWhenUsed="1"/>
+    <w:lsdException w:name="HTML Typewriter" w:semiHidden="1" w:unhideWhenUsed="1"/>
+    <w:lsdException w:name="HTML Variable" w:semiHidden="1" w:unhideWhenUsed="1"/>
+    <w:lsdException w:name="Normal Table" w:semiHidden="1" w:unhideWhenUsed="1"/>
+    <w:lsdException w:name="annotation subject" w:semiHidden="1" w:unhideWhenUsed="1"/>
+    <w:lsdException w:name="No List" w:semiHidden="1" w:unhideWhenUsed="1"/>
+    <w:lsdException w:name="Outline List 1" w:semiHidden="1" w:unhideWhenUsed="1"/>
+    <w:lsdException w:name="Outline List 2" w:semiHidden="1" w:unhideWhenUsed="1"/>
+    <w:lsdException w:name="Outline List 3" w:semiHidden="1" w:unhideWhenUsed="1"/>
+    <w:lsdException w:name="Table Simple 1" w:semiHidden="1" w:unhideWhenUsed="1"/>
+    <w:lsdException w:name="Table Simple 2" w:semiHidden="1" w:unhideWhenUsed="1"/>
+    <w:lsdException w:name="Table Simple 3" w:semiHidden="1" w:unhideWhenUsed="1"/>
+    <w:lsdException w:name="Table Classic 1" w:semiHidden="1" w:unhideWhenUsed="1"/>
+    <w:lsdException w:name="Table Classic 2" w:semiHidden="1" w:unhideWhenUsed="1"/>
+    <w:lsdException w:name="Table Classic 3" w:semiHidden="1" w:unhideWhenUsed="1"/>
+    <w:lsdException w:name="Table Classic 4" w:semiHidden="1" w:unhideWhenUsed="1"/>
+    <w:lsdException w:name="Table Colorful 1" w:semiHidden="1" w:unhideWhenUsed="1"/>
+    <w:lsdException w:name="Table Colorful 2" w:semiHidden="1" w:unhideWhenUsed="1"/>
+    <w:lsdException w:name="Table Colorful 3" w:semiHidden="1" w:unhideWhenUsed="1"/>
+    <w:lsdException w:name="Table Columns 1" w:semiHidden="1" w:unhideWhenUsed="1"/>
+    <w:lsdException w:name="Table Columns 2" w:semiHidden="1" w:unhideWhenUsed="1"/>
+    <w:lsdException w:name="Table Columns 3" w:semiHidden="1" w:unhideWhenUsed="1"/>
+    <w:lsdException w:name="Table Columns 4" w:semiHidden="1" w:unhideWhenUsed="1"/>
+    <w:lsdException w:name="Table Columns 5" w:semiHidden="1" w:unhideWhenUsed="1"/>
+    <w:lsdException w:name="Table Grid 1" w:semiHidden="1" w:unhideWhenUsed="1"/>
+    <w:lsdException w:name="Table Grid 2" w:semiHidden="1" w:unhideWhenUsed="1"/>
+    <w:lsdException w:name="Table Grid 3" w:semiHidden="1" w:unhideWhenUsed="1"/>
+    <w:lsdException w:name="Table Grid 4" w:semiHidden="1" w:unhideWhenUsed="1"/>
+    <w:lsdException w:name="Table Grid 5" w:semiHidden="1" w:unhideWhenUsed="1"/>
+    <w:lsdException w:name="Table Grid 6" w:semiHidden="1" w:unhideWhenUsed="1"/>
+    <w:lsdException w:name="Table Grid 7" w:semiHidden="1" w:unhideWhenUsed="1"/>
+    <w:lsdException w:name="Table Grid 8" w:semiHidden="1" w:unhideWhenUsed="1"/>
+    <w:lsdException w:name="Table List 1" w:semiHidden="1" w:unhideWhenUsed="1"/>
+    <w:lsdException w:name="Table List 2" w:semiHidden="1" w:unhideWhenUsed="1"/>
+    <w:lsdException w:name="Table List 3" w:semiHidden="1" w:unhideWhenUsed="1"/>
+    <w:lsdException w:name="Table List 4" w:semiHidden="1" w:unhideWhenUsed="1"/>
+    <w:lsdException w:name="Table List 5" w:semiHidden="1" w:unhideWhenUsed="1"/>
+    <w:lsdException w:name="Table List 6" w:semiHidden="1" w:unhideWhenUsed="1"/>
+    <w:lsdException w:name="Table List 7" w:semiHidden="1" w:unhideWhenUsed="1"/>
+    <w:lsdException w:name="Table List 8" w:semiHidden="1" w:unhideWhenUsed="1"/>
+    <w:lsdException w:name="Table 3D effects 1" w:semiHidden="1" w:unhideWhenUsed="1"/>
+    <w:lsdException w:name="Table 3D effects 2" w:semiHidden="1" w:unhideWhenUsed="1"/>
+    <w:lsdException w:name="Table 3D effects 3" w:semiHidden="1" w:unhideWhenUsed="1"/>
+    <w:lsdException w:name="Table Contemporary" w:semiHidden="1" w:unhideWhenUsed="1"/>
+    <w:lsdException w:name="Table Elegant" w:semiHidden="1" w:unhideWhenUsed="1"/>
+    <w:lsdException w:name="Table Professional" w:semiHidden="1" w:unhideWhenUsed="1"/>
+    <w:lsdException w:name="Table Subtle 1" w:semiHidden="1" w:unhideWhenUsed="1"/>
+    <w:lsdException w:name="Table Subtle 2" w:semiHidden="1" w:unhideWhenUsed="1"/>
+    <w:lsdException w:name="Table Web 1" w:semiHidden="1" w:unhideWhenUsed="1"/>
+    <w:lsdException w:name="Table Web 2" w:semiHidden="1" w:unhideWhenUsed="1"/>
+    <w:lsdException w:name="Table Web 3" w:semiHidden="1" w:unhideWhenUsed="1"/>
+    <w:lsdException w:name="Balloon Text" w:semiHidden="1" w:unhideWhenUsed="1"/>
+    <w:lsdException w:name="Table Grid" w:uiPriority="59"/>
+    <w:lsdException w:name="Table Theme" w:semiHidden="1" w:unhideWhenUsed="1"/>
+    <w:lsdException w:name="Placeholder Text" w:semiHidden="1"/>
+    <w:lsdException w:name="No Spacing" w:uiPriority="1" w:qFormat="1"/>
+    <w:lsdException w:name="Light Shading" w:uiPriority="60"/>
+    <w:lsdException w:name="Light List" w:uiPriority="61"/>
+    <w:lsdException w:name="Light Grid" w:uiPriority="62"/>
+    <w:lsdException w:name="Medium Shading 1" w:uiPriority="63"/>
+    <w:lsdException w:name="Medium Shading 2" w:uiPriority="64"/>
+    <w:lsdException w:name="Medium List 1" w:uiPriority="65"/>
+    <w:lsdException w:name="Medium List 2" w:uiPriority="66"/>
+    <w:lsdException w:name="Medium Grid 1" w:uiPriority="67"/>
+    <w:lsdException w:name="Medium Grid 2" w:uiPriority="68"/>
+    <w:lsdException w:name="Medium Grid 3" w:uiPriority="69"/>
+    <w:lsdException w:name="Dark List" w:uiPriority="70"/>
+    <w:lsdException w:name="Colorful Shading" w:uiPriority="71"/>
+    <w:lsdException w:name="Colorful List" w:uiPriority="72"/>
+    <w:lsdException w:name="Colorful Grid" w:uiPriority="73"/>
+    <w:lsdException w:name="Light Shading Accent 1" w:uiPriority="60"/>
+    <w:lsdException w:name="Light List Accent 1" w:uiPriority="61"/>
+    <w:lsdException w:name="Light Grid Accent 1" w:uiPriority="62"/>
+    <w:lsdException w:name="Medium Shading 1 Accent 1" w:uiPriority="63"/>
+    <w:lsdException w:name="Medium Shading 2 Accent 1" w:uiPriority="64"/>
+    <w:lsdException w:name="Medium List 1 Accent 1" w:uiPriority="65"/>
+    <w:lsdException w:name="Revision" w:semiHidden="1"/>
+    <w:lsdException w:name="List Paragraph" w:uiPriority="34" w:qFormat="1"/>
+    <w:lsdException w:name="Quote" w:uiPriority="29" w:qFormat="1"/>
+    <w:lsdException w:name="Intense Quote" w:uiPriority="30" w:qFormat="1"/>
+    <w:lsdException w:name="Medium List 2 Accent 1" w:uiPriority="66"/>
+    <w:lsdException w:name="Medium Grid 1 Accent 1" w:uiPriority="67"/>
+    <w:lsdException w:name="Medium Grid 2 Accent 1" w:uiPriority="68"/>
+    <w:lsdException w:name="Medium Grid 3 Accent 1" w:uiPriority="69"/>
+    <w:lsdException w:name="Dark List Accent 1" w:uiPriority="70"/>
+    <w:lsdException w:name="Colorful Shading Accent 1" w:uiPriority="71"/>
+    <w:lsdException w:name="Colorful List Accent 1" w:uiPriority="72"/>
+    <w:lsdException w:name="Colorful Grid Accent 1" w:uiPriority="73"/>
+    <w:lsdException w:name="Light Shading Accent 2" w:uiPriority="60"/>
+    <w:lsdException w:name="Light List Accent 2" w:uiPriority="61"/>
+    <w:lsdException w:name="Light Grid Accent 2" w:uiPriority="62"/>
+    <w:lsdException w:name="Medium Shading 1 Accent 2" w:uiPriority="63"/>
+    <w:lsdException w:name="Medium Shading 2 Accent 2" w:uiPriority="64"/>
+    <w:lsdException w:name="Medium List 1 Accent 2" w:uiPriority="65"/>
+    <w:lsdException w:name="Medium List 2 Accent 2" w:uiPriority="66"/>
+    <w:lsdException w:name="Medium Grid 1 Accent 2" w:uiPriority="67"/>
+    <w:lsdException w:name="Medium Grid 2 Accent 2" w:uiPriority="68"/>
+    <w:lsdException w:name="Medium Grid 3 Accent 2" w:uiPriority="69"/>
+    <w:lsdException w:name="Dark List Accent 2" w:uiPriority="70"/>
+    <w:lsdException w:name="Colorful Shading Accent 2" w:uiPriority="71"/>
+    <w:lsdException w:name="Colorful List Accent 2" w:uiPriority="72"/>
+    <w:lsdException w:name="Colorful Grid Accent 2" w:uiPriority="73"/>
+    <w:lsdException w:name="Light Shading Accent 3" w:uiPriority="60"/>
+    <w:lsdException w:name="Light List Accent 3" w:uiPriority="61"/>
+    <w:lsdException w:name="Light Grid Accent 3" w:uiPriority="62"/>
+    <w:lsdException w:name="Medium Shading 1 Accent 3" w:uiPriority="63"/>
+    <w:lsdException w:name="Medium Shading 2 Accent 3" w:uiPriority="64"/>
+    <w:lsdException w:name="Medium List 1 Accent 3" w:uiPriority="65"/>
+    <w:lsdException w:name="Medium List 2 Accent 3" w:uiPriority="66"/>
+    <w:lsdException w:name="Medium Grid 1 Accent 3" w:uiPriority="67"/>
+    <w:lsdException w:name="Medium Grid 2 Accent 3" w:uiPriority="68"/>
+    <w:lsdException w:name="Medium Grid 3 Accent 3" w:uiPriority="69"/>
+    <w:lsdException w:name="Dark List Accent 3" w:uiPriority="70"/>
+    <w:lsdException w:name="Colorful Shading Accent 3" w:uiPriority="71"/>
+    <w:lsdException w:name="Colorful List Accent 3" w:uiPriority="72"/>
+    <w:lsdException w:name="Colorful Grid Accent 3" w:uiPriority="73"/>
+    <w:lsdException w:name="Light Shading Accent 4" w:uiPriority="60"/>
+    <w:lsdException w:name="Light List Accent 4" w:uiPriority="61"/>
+    <w:lsdException w:name="Light Grid Accent 4" w:uiPriority="62"/>
+    <w:lsdException w:name="Medium Shading 1 Accent 4" w:uiPriority="63"/>
+    <w:lsdException w:name="Medium Shading 2 Accent 4" w:uiPriority="64"/>
+    <w:lsdException w:name="Medium List 1 Accent 4" w:uiPriority="65"/>
+    <w:lsdException w:name="Medium List 2 Accent 4" w:uiPriority="66"/>
+    <w:lsdException w:name="Medium Grid 1 Accent 4" w:uiPriority="67"/>
+    <w:lsdException w:name="Medium Grid 2 Accent 4" w:uiPriority="68"/>
+    <w:lsdException w:name="Medium Grid 3 Accent 4" w:uiPriority="69"/>
+    <w:lsdException w:name="Dark List Accent 4" w:uiPriority="70"/>
+    <w:lsdException w:name="Colorful Shading Accent 4" w:uiPriority="71"/>
+    <w:lsdException w:name="Colorful List Accent 4" w:uiPriority="72"/>
+    <w:lsdException w:name="Colorful Grid Accent 4" w:uiPriority="73"/>
+    <w:lsdException w:name="Light Shading Accent 5" w:uiPriority="60"/>
+    <w:lsdException w:name="Light List Accent 5" w:uiPriority="61"/>
+    <w:lsdException w:name="Light Grid Accent 5" w:uiPriority="62"/>
+    <w:lsdException w:name="Medium Shading 1 Accent 5" w:uiPriority="63"/>
+    <w:lsdException w:name="Medium Shading 2 Accent 5" w:uiPriority="64"/>
+    <w:lsdException w:name="Medium List 1 Accent 5" w:uiPriority="65"/>
+    <w:lsdException w:name="Medium List 2 Accent 5" w:uiPriority="66"/>
+    <w:lsdException w:name="Medium Grid 1 Accent 5" w:uiPriority="67"/>
+    <w:lsdException w:name="Medium Grid 2 Accent 5" w:uiPriority="68"/>
+    <w:lsdException w:name="Medium Grid 3 Accent 5" w:uiPriority="69"/>
+    <w:lsdException w:name="Dark List Accent 5" w:uiPriority="70"/>
+    <w:lsdException w:name="Colorful Shading Accent 5" w:uiPriority="71"/>
+    <w:lsdException w:name="Colorful List Accent 5" w:uiPriority="72"/>
+    <w:lsdException w:name="Colorful Grid Accent 5" w:uiPriority="73"/>
+    <w:lsdException w:name="Light Shading Accent 6" w:uiPriority="60"/>
+    <w:lsdException w:name="Light List Accent 6" w:uiPriority="61"/>
+    <w:lsdException w:name="Light Grid Accent 6" w:uiPriority="62"/>
+    <w:lsdException w:name="Medium Shading 1 Accent 6" w:uiPriority="63"/>
+    <w:lsdException w:name="Medium Shading 2 Accent 6" w:uiPriority="64"/>
+    <w:lsdException w:name="Medium List 1 Accent 6" w:uiPriority="65"/>
+    <w:lsdException w:name="Medium List 2 Accent 6" w:uiPriority="66"/>
+    <w:lsdException w:name="Medium Grid 1 Accent 6" w:uiPriority="67"/>
+    <w:lsdException w:name="Medium Grid 2 Accent 6" w:uiPriority="68"/>
+    <w:lsdException w:name="Medium Grid 3 Accent 6" w:uiPriority="69"/>
+    <w:lsdException w:name="Dark List Accent 6" w:uiPriority="70"/>
+    <w:lsdException w:name="Colorful Shading Accent 6" w:uiPriority="71"/>
+    <w:lsdException w:name="Colorful List Accent 6" w:uiPriority="72"/>
+    <w:lsdException w:name="Colorful Grid Accent 6" w:uiPriority="73"/>
+    <w:lsdException w:name="Subtle Emphasis" w:uiPriority="19" w:qFormat="1"/>
+    <w:lsdException w:name="Intense Emphasis" w:uiPriority="21" w:qFormat="1"/>
+    <w:lsdException w:name="Subtle Reference" w:uiPriority="31" w:qFormat="1"/>
+    <w:lsdException w:name="Intense Reference" w:uiPriority="32" w:qFormat="1"/>
+    <w:lsdException w:name="Book Title" w:uiPriority="33" w:qFormat="1"/>
+    <w:lsdException w:name="Bibliography" w:semiHidden="1" w:uiPriority="37" w:unhideWhenUsed="1"/>
+    <w:lsdException w:name="TOC Heading" w:semiHidden="1" w:uiPriority="39" w:unhideWhenUsed="1" w:qFormat="1"/>
+    <w:lsdException w:name="Plain Table 1" w:uiPriority="41"/>
+    <w:lsdException w:name="Plain Table 2" w:uiPriority="42"/>
+    <w:lsdException w:name="Plain Table 3" w:uiPriority="43"/>
+    <w:lsdException w:name="Plain Table 4" w:uiPriority="44"/>
+    <w:lsdException w:name="Plain Table 5" w:uiPriority="45"/>
+    <w:lsdException w:name="Grid Table Light" w:uiPriority="40"/>
+    <w:lsdException w:name="Grid Table 1 Light" w:uiPriority="46"/>
+    <w:lsdException w:name="Grid Table 2" w:uiPriority="47"/>
+    <w:lsdException w:name="Grid Table 3" w:uiPriority="48"/>
+    <w:lsdException w:name="Grid Table 4" w:uiPriority="49"/>
+    <w:lsdException w:name="Grid Table 5 Dark" w:uiPriority="50"/>
+    <w:lsdException w:name="Grid Table 6 Colorful" w:uiPriority="51"/>
+    <w:lsdException w:name="Grid Table 7 Colorful" w:uiPriority="52"/>
+    <w:lsdException w:name="Grid Table 1 Light Accent 1" w:uiPriority="46"/>
+    <w:lsdException w:name="Grid Table 2 Accent 1" w:uiPriority="47"/>
+    <w:lsdException w:name="Grid Table 3 Accent 1" w:uiPriority="48"/>
+    <w:lsdException w:name="Grid Table 4 Accent 1" w:uiPriority="49"/>
+    <w:lsdException w:name="Grid Table 5 Dark Accent 1" w:uiPriority="50"/>
+    <w:lsdException w:name="Grid Table 6 Colorful Accent 1" w:uiPriority="51"/>
+    <w:lsdException w:name="Grid Table 7 Colorful Accent 1" w:uiPriority="52"/>
+    <w:lsdException w:name="Grid Table 1 Light Accent 2" w:uiPriority="46"/>
+    <w:lsdException w:name="Grid Table 2 Accent 2" w:uiPriority="47"/>
+    <w:lsdException w:name="Grid Table 3 Accent 2" w:uiPriority="48"/>
+    <w:lsdException w:name="Grid Table 4 Accent 2" w:uiPriority="49"/>
+    <w:lsdException w:name="Grid Table 5 Dark Accent 2" w:uiPriority="50"/>
+    <w:lsdException w:name="Grid Table 6 Colorful Accent 2" w:uiPriority="51"/>
+    <w:lsdException w:name="Grid Table 7 Colorful Accent 2" w:uiPriority="52"/>
+    <w:lsdException w:name="Grid Table 1 Light Accent 3" w:uiPriority="46"/>
+    <w:lsdException w:name="Grid Table 2 Accent 3" w:uiPriority="47"/>
+    <w:lsdException w:name="Grid Table 3 Accent 3" w:uiPriority="48"/>
+    <w:lsdException w:name="Grid Table 4 Accent 3" w:uiPriority="49"/>
+    <w:lsdException w:name="Grid Table 5 Dark Accent 3" w:uiPriority="50"/>
+    <w:lsdException w:name="Grid Table 6 Colorful Accent 3" w:uiPriority="51"/>
+    <w:lsdException w:name="Grid Table 7 Colorful Accent 3" w:uiPriority="52"/>
+    <w:lsdException w:name="Grid Table 1 Light Accent 4" w:uiPriority="46"/>
+    <w:lsdException w:name="Grid Table 2 Accent 4" w:uiPriority="47"/>
+    <w:lsdException w:name="Grid Table 3 Accent 4" w:uiPriority="48"/>
+    <w:lsdException w:name="Grid Table 4 Accent 4" w:uiPriority="49"/>
+    <w:lsdException w:name="Grid Table 5 Dark Accent 4" w:uiPriority="50"/>
+    <w:lsdException w:name="Grid Table 6 Colorful Accent 4" w:uiPriority="51"/>
+    <w:lsdException w:name="Grid Table 7 Colorful Accent 4" w:uiPriority="52"/>
+    <w:lsdException w:name="Grid Table 1 Light Accent 5" w:uiPriority="46"/>
+    <w:lsdException w:name="Grid Table 2 Accent 5" w:uiPriority="47"/>
+    <w:lsdException w:name="Grid Table 3 Accent 5" w:uiPriority="48"/>
+    <w:lsdException w:name="Grid Table 4 Accent 5" w:uiPriority="49"/>
+    <w:lsdException w:name="Grid Table 5 Dark Accent 5" w:uiPriority="50"/>
+    <w:lsdException w:name="Grid Table 6 Colorful Accent 5" w:uiPriority="51"/>
+    <w:lsdException w:name="Grid Table 7 Colorful Accent 5" w:uiPriority="52"/>
+    <w:lsdException w:name="Grid Table 1 Light Accent 6" w:uiPriority="46"/>
+    <w:lsdException w:name="Grid Table 2 Accent 6" w:uiPriority="47"/>
+    <w:lsdException w:name="Grid Table 3 Accent 6" w:uiPriority="48"/>
+    <w:lsdException w:name="Grid Table 4 Accent 6" w:uiPriority="49"/>
+    <w:lsdException w:name="Grid Table 5 Dark Accent 6" w:uiPriority="50"/>
+    <w:lsdException w:name="Grid Table 6 Colorful Accent 6" w:uiPriority="51"/>
+    <w:lsdException w:name="Grid Table 7 Colorful Accent 6" w:uiPriority="52"/>
+    <w:lsdException w:name="List Table 1 Light" w:uiPriority="46"/>
+    <w:lsdException w:name="List Table 2" w:uiPriority="47"/>
+    <w:lsdException w:name="List Table 3" w:uiPriority="48"/>
+    <w:lsdException w:name="List Table 4" w:uiPriority="49"/>
+    <w:lsdException w:name="List Table 5 Dark" w:uiPriority="50"/>
+    <w:lsdException w:name="List Table 6 Colorful" w:uiPriority="51"/>
+    <w:lsdException w:name="List Table 7 Colorful" w:uiPriority="52"/>
+    <w:lsdException w:name="List Table 1 Light Accent 1" w:uiPriority="46"/>
+    <w:lsdException w:name="List Table 2 Accent 1" w:uiPriority="47"/>
+    <w:lsdException w:name="List Table 3 Accent 1" w:uiPriority="48"/>
+    <w:lsdException w:name="List Table 4 Accent 1" w:uiPriority="49"/>
+    <w:lsdException w:name="List Table 5 Dark Accent 1" w:uiPriority="50"/>
+    <w:lsdException w:name="List Table 6 Colorful Accent 1" w:uiPriority="51"/>
+    <w:lsdException w:name="List Table 7 Colorful Accent 1" w:uiPriority="52"/>
+    <w:lsdException w:name="List Table 1 Light Accent 2" w:uiPriority="46"/>
+    <w:lsdException w:name="List Table 2 Accent 2" w:uiPriority="47"/>
+    <w:lsdException w:name="List Table 3 Accent 2" w:uiPriority="48"/>
+    <w:lsdException w:name="List Table 4 Accent 2" w:uiPriority="49"/>
+    <w:lsdException w:name="List Table 5 Dark Accent 2" w:uiPriority="50"/>
+    <w:lsdException w:name="List Table 6 Colorful Accent 2" w:uiPriority="51"/>
+    <w:lsdException w:name="List Table 7 Colorful Accent 2" w:uiPriority="52"/>
+    <w:lsdException w:name="List Table 1 Light Accent 3" w:uiPriority="46"/>
+    <w:lsdException w:name="List Table 2 Accent 3" w:uiPriority="47"/>
+    <w:lsdException w:name="List Table 3 Accent 3" w:uiPriority="48"/>
+    <w:lsdException w:name="List Table 4 Accent 3" w:uiPriority="49"/>
+    <w:lsdException w:name="List Table 5 Dark Accent 3" w:uiPriority="50"/>
+    <w:lsdException w:name="List Table 6 Colorful Accent 3" w:uiPriority="51"/>
+    <w:lsdException w:name="List Table 7 Colorful Accent 3" w:uiPriority="52"/>
+    <w:lsdException w:name="List Table 1 Light Accent 4" w:uiPriority="46"/>
+    <w:lsdException w:name="List Table 2 Accent 4" w:uiPriority="47"/>
+    <w:lsdException w:name="List Table 3 Accent 4" w:uiPriority="48"/>
+    <w:lsdException w:name="List Table 4 Accent 4" w:uiPriority="49"/>
+    <w:lsdException w:name="List Table 5 Dark Accent 4" w:uiPriority="50"/>
+    <w:lsdException w:name="List Table 6 Colorful Accent 4" w:uiPriority="51"/>
+    <w:lsdException w:name="List Table 7 Colorful Accent 4" w:uiPriority="52"/>
+    <w:lsdException w:name="List Table 1 Light Accent 5" w:uiPriority="46"/>
+    <w:lsdException w:name="List Table 2 Accent 5" w:uiPriority="47"/>
+    <w:lsdException w:name="List Table 3 Accent 5" w:uiPriority="48"/>
+    <w:lsdException w:name="List Table 4 Accent 5" w:uiPriority="49"/>
+    <w:lsdException w:name="List Table 5 Dark Accent 5" w:uiPriority="50"/>
+    <w:lsdException w:name="List Table 6 Colorful Accent 5" w:uiPriority="51"/>
+    <w:lsdException w:name="List Table 7 Colorful Accent 5" w:uiPriority="52"/>
+    <w:lsdException w:name="List Table 1 Light Accent 6" w:uiPriority="46"/>
+    <w:lsdException w:name="List Table 2 Accent 6" w:uiPriority="47"/>
+    <w:lsdException w:name="List Table 3 Accent 6" w:uiPriority="48"/>
+    <w:lsdException w:name="List Table 4 Accent 6" w:uiPriority="49"/>
+    <w:lsdException w:name="List Table 5 Dark Accent 6" w:uiPriority="50"/>
+    <w:lsdException w:name="List Table 6 Colorful Accent 6" w:uiPriority="51"/>
+    <w:lsdException w:name="List Table 7 Colorful Accent 6" w:uiPriority="52"/>
   </w:latentStyles>
-  <w:style w:type="paragraph" w:default="1" w:styleId="Normal">
+  <w:style w:type="paragraph" w:default="1" w:styleId="Standaard">
     <w:name w:val="Normal"/>
     <w:qFormat/>
     <w:rsid w:val="00DC675B"/>
   </w:style>
-  <w:style w:type="paragraph" w:styleId="Heading1">
+  <w:style w:type="paragraph" w:styleId="Kop1">
     <w:name w:val="heading 1"/>
-    <w:basedOn w:val="Normal"/>
-    <w:next w:val="Normal"/>
-    <w:link w:val="Heading1Char"/>
+    <w:basedOn w:val="Standaard"/>
+    <w:next w:val="Standaard"/>
+    <w:link w:val="Kop1Char"/>
     <w:uiPriority w:val="9"/>
     <w:qFormat/>
     <w:rsid w:val="00DC675B"/>
@@ -1506,13 +1883,13 @@
       <w:szCs w:val="28"/>
     </w:rPr>
   </w:style>
-  <w:style w:type="character" w:default="1" w:styleId="DefaultParagraphFont">
+  <w:style w:type="character" w:default="1" w:styleId="Standaardalinea-lettertype">
     <w:name w:val="Default Paragraph Font"/>
     <w:uiPriority w:val="1"/>
     <w:semiHidden/>
     <w:unhideWhenUsed/>
   </w:style>
-  <w:style w:type="table" w:default="1" w:styleId="TableNormal">
+  <w:style w:type="table" w:default="1" w:styleId="Standaardtabel">
     <w:name w:val="Normal Table"/>
     <w:uiPriority w:val="99"/>
     <w:semiHidden/>
@@ -1527,16 +1904,16 @@
       </w:tblCellMar>
     </w:tblPr>
   </w:style>
-  <w:style w:type="numbering" w:default="1" w:styleId="NoList">
+  <w:style w:type="numbering" w:default="1" w:styleId="Geenlijst">
     <w:name w:val="No List"/>
     <w:uiPriority w:val="99"/>
     <w:semiHidden/>
     <w:unhideWhenUsed/>
   </w:style>
-  <w:style w:type="character" w:customStyle="1" w:styleId="Heading1Char">
-    <w:name w:val="Heading 1 Char"/>
-    <w:basedOn w:val="DefaultParagraphFont"/>
-    <w:link w:val="Heading1"/>
+  <w:style w:type="character" w:customStyle="1" w:styleId="Kop1Char">
+    <w:name w:val="Kop 1 Char"/>
+    <w:basedOn w:val="Standaardalinea-lettertype"/>
+    <w:link w:val="Kop1"/>
     <w:uiPriority w:val="9"/>
     <w:rsid w:val="00DC675B"/>
     <w:rPr>
@@ -1548,9 +1925,9 @@
       <w:szCs w:val="28"/>
     </w:rPr>
   </w:style>
-  <w:style w:type="paragraph" w:styleId="ListParagraph">
+  <w:style w:type="paragraph" w:styleId="Lijstalinea">
     <w:name w:val="List Paragraph"/>
-    <w:basedOn w:val="Normal"/>
+    <w:basedOn w:val="Standaard"/>
     <w:uiPriority w:val="34"/>
     <w:qFormat/>
     <w:rsid w:val="00DC675B"/>
@@ -1559,10 +1936,10 @@
       <w:contextualSpacing/>
     </w:pPr>
   </w:style>
-  <w:style w:type="paragraph" w:styleId="Header">
+  <w:style w:type="paragraph" w:styleId="Koptekst">
     <w:name w:val="header"/>
-    <w:basedOn w:val="Normal"/>
-    <w:link w:val="HeaderChar"/>
+    <w:basedOn w:val="Standaard"/>
+    <w:link w:val="KoptekstChar"/>
     <w:uiPriority w:val="99"/>
     <w:unhideWhenUsed/>
     <w:rsid w:val="00857C36"/>
@@ -1574,17 +1951,17 @@
       <w:spacing w:line="240" w:lineRule="auto"/>
     </w:pPr>
   </w:style>
-  <w:style w:type="character" w:customStyle="1" w:styleId="HeaderChar">
-    <w:name w:val="Header Char"/>
-    <w:basedOn w:val="DefaultParagraphFont"/>
-    <w:link w:val="Header"/>
+  <w:style w:type="character" w:customStyle="1" w:styleId="KoptekstChar">
+    <w:name w:val="Koptekst Char"/>
+    <w:basedOn w:val="Standaardalinea-lettertype"/>
+    <w:link w:val="Koptekst"/>
     <w:uiPriority w:val="99"/>
     <w:rsid w:val="00857C36"/>
   </w:style>
-  <w:style w:type="paragraph" w:styleId="Footer">
+  <w:style w:type="paragraph" w:styleId="Voettekst">
     <w:name w:val="footer"/>
-    <w:basedOn w:val="Normal"/>
-    <w:link w:val="FooterChar"/>
+    <w:basedOn w:val="Standaard"/>
+    <w:link w:val="VoettekstChar"/>
     <w:uiPriority w:val="99"/>
     <w:unhideWhenUsed/>
     <w:rsid w:val="00857C36"/>
@@ -1596,326 +1973,16 @@
       <w:spacing w:line="240" w:lineRule="auto"/>
     </w:pPr>
   </w:style>
-  <w:style w:type="character" w:customStyle="1" w:styleId="FooterChar">
-    <w:name w:val="Footer Char"/>
-    <w:basedOn w:val="DefaultParagraphFont"/>
-    <w:link w:val="Footer"/>
+  <w:style w:type="character" w:customStyle="1" w:styleId="VoettekstChar">
+    <w:name w:val="Voettekst Char"/>
+    <w:basedOn w:val="Standaardalinea-lettertype"/>
+    <w:link w:val="Voettekst"/>
     <w:uiPriority w:val="99"/>
     <w:rsid w:val="00857C36"/>
   </w:style>
-  <w:style w:type="table" w:styleId="TableGrid">
+  <w:style w:type="table" w:styleId="Tabelraster">
     <w:name w:val="Table Grid"/>
-    <w:basedOn w:val="TableNormal"/>
-    <w:uiPriority w:val="59"/>
-    <w:rsid w:val="00AE43CA"/>
-    <w:pPr>
-      <w:spacing w:line="240" w:lineRule="auto"/>
-    </w:pPr>
-    <w:tblPr>
-      <w:tblInd w:w="0" w:type="dxa"/>
-      <w:tblBorders>
-        <w:top w:val="single" w:sz="4" w:space="0" w:color="auto"/>
-        <w:left w:val="single" w:sz="4" w:space="0" w:color="auto"/>
-        <w:bottom w:val="single" w:sz="4" w:space="0" w:color="auto"/>
-        <w:right w:val="single" w:sz="4" w:space="0" w:color="auto"/>
-        <w:insideH w:val="single" w:sz="4" w:space="0" w:color="auto"/>
-        <w:insideV w:val="single" w:sz="4" w:space="0" w:color="auto"/>
-      </w:tblBorders>
-      <w:tblCellMar>
-        <w:top w:w="0" w:type="dxa"/>
-        <w:left w:w="108" w:type="dxa"/>
-        <w:bottom w:w="0" w:type="dxa"/>
-        <w:right w:w="108" w:type="dxa"/>
-      </w:tblCellMar>
-    </w:tblPr>
-  </w:style>
-</w:styles>
-</file>
-
-<file path=word/stylesWithEffects.xml><?xml version="1.0" encoding="utf-8"?>
-<w:styles xmlns:wpc="http://schemas.microsoft.com/office/word/2010/wordprocessingCanvas" xmlns:mc="http://schemas.openxmlformats.org/markup-compatibility/2006" xmlns:o="urn:schemas-microsoft-com:office:office" xmlns:r="http://schemas.openxmlformats.org/officeDocument/2006/relationships" xmlns:m="http://schemas.openxmlformats.org/officeDocument/2006/math" xmlns:v="urn:schemas-microsoft-com:vml" xmlns:wp14="http://schemas.microsoft.com/office/word/2010/wordprocessingDrawing" xmlns:wp="http://schemas.openxmlformats.org/drawingml/2006/wordprocessingDrawing" xmlns:w10="urn:schemas-microsoft-com:office:word" xmlns:w="http://schemas.openxmlformats.org/wordprocessingml/2006/main" xmlns:w14="http://schemas.microsoft.com/office/word/2010/wordml" xmlns:wpg="http://schemas.microsoft.com/office/word/2010/wordprocessingGroup" xmlns:wpi="http://schemas.microsoft.com/office/word/2010/wordprocessingInk" xmlns:wne="http://schemas.microsoft.com/office/word/2006/wordml" xmlns:wps="http://schemas.microsoft.com/office/word/2010/wordprocessingShape" mc:Ignorable="w14 wp14">
-  <w:docDefaults>
-    <w:rPrDefault>
-      <w:rPr>
-        <w:rFonts w:ascii="Arial" w:eastAsiaTheme="minorHAnsi" w:hAnsi="Arial" w:cstheme="majorHAnsi"/>
-        <w:sz w:val="24"/>
-        <w:szCs w:val="22"/>
-        <w:lang w:val="nl-NL" w:eastAsia="en-US" w:bidi="ar-SA"/>
-      </w:rPr>
-    </w:rPrDefault>
-    <w:pPrDefault>
-      <w:pPr>
-        <w:spacing w:line="276" w:lineRule="auto"/>
-      </w:pPr>
-    </w:pPrDefault>
-  </w:docDefaults>
-  <w:latentStyles w:defLockedState="0" w:defUIPriority="99" w:defSemiHidden="1" w:defUnhideWhenUsed="1" w:defQFormat="0" w:count="267">
-    <w:lsdException w:name="Normal" w:semiHidden="0" w:uiPriority="0" w:unhideWhenUsed="0" w:qFormat="1"/>
-    <w:lsdException w:name="heading 1" w:semiHidden="0" w:uiPriority="9" w:unhideWhenUsed="0" w:qFormat="1"/>
-    <w:lsdException w:name="heading 2" w:uiPriority="9" w:qFormat="1"/>
-    <w:lsdException w:name="heading 3" w:uiPriority="9" w:qFormat="1"/>
-    <w:lsdException w:name="heading 4" w:uiPriority="9" w:qFormat="1"/>
-    <w:lsdException w:name="heading 5" w:uiPriority="9" w:qFormat="1"/>
-    <w:lsdException w:name="heading 6" w:uiPriority="9" w:qFormat="1"/>
-    <w:lsdException w:name="heading 7" w:uiPriority="9" w:qFormat="1"/>
-    <w:lsdException w:name="heading 8" w:uiPriority="9" w:qFormat="1"/>
-    <w:lsdException w:name="heading 9" w:uiPriority="9" w:qFormat="1"/>
-    <w:lsdException w:name="toc 1" w:uiPriority="39"/>
-    <w:lsdException w:name="toc 2" w:uiPriority="39"/>
-    <w:lsdException w:name="toc 3" w:uiPriority="39"/>
-    <w:lsdException w:name="toc 4" w:uiPriority="39"/>
-    <w:lsdException w:name="toc 5" w:uiPriority="39"/>
-    <w:lsdException w:name="toc 6" w:uiPriority="39"/>
-    <w:lsdException w:name="toc 7" w:uiPriority="39"/>
-    <w:lsdException w:name="toc 8" w:uiPriority="39"/>
-    <w:lsdException w:name="toc 9" w:uiPriority="39"/>
-    <w:lsdException w:name="caption" w:uiPriority="35" w:qFormat="1"/>
-    <w:lsdException w:name="Title" w:semiHidden="0" w:uiPriority="10" w:unhideWhenUsed="0" w:qFormat="1"/>
-    <w:lsdException w:name="Default Paragraph Font" w:uiPriority="1"/>
-    <w:lsdException w:name="Subtitle" w:semiHidden="0" w:uiPriority="11" w:unhideWhenUsed="0" w:qFormat="1"/>
-    <w:lsdException w:name="Strong" w:semiHidden="0" w:uiPriority="22" w:unhideWhenUsed="0" w:qFormat="1"/>
-    <w:lsdException w:name="Emphasis" w:semiHidden="0" w:uiPriority="20" w:unhideWhenUsed="0" w:qFormat="1"/>
-    <w:lsdException w:name="Table Grid" w:semiHidden="0" w:uiPriority="59" w:unhideWhenUsed="0"/>
-    <w:lsdException w:name="Placeholder Text" w:unhideWhenUsed="0"/>
-    <w:lsdException w:name="No Spacing" w:semiHidden="0" w:uiPriority="1" w:unhideWhenUsed="0" w:qFormat="1"/>
-    <w:lsdException w:name="Light Shading" w:semiHidden="0" w:uiPriority="60" w:unhideWhenUsed="0"/>
-    <w:lsdException w:name="Light List" w:semiHidden="0" w:uiPriority="61" w:unhideWhenUsed="0"/>
-    <w:lsdException w:name="Light Grid" w:semiHidden="0" w:uiPriority="62" w:unhideWhenUsed="0"/>
-    <w:lsdException w:name="Medium Shading 1" w:semiHidden="0" w:uiPriority="63" w:unhideWhenUsed="0"/>
-    <w:lsdException w:name="Medium Shading 2" w:semiHidden="0" w:uiPriority="64" w:unhideWhenUsed="0"/>
-    <w:lsdException w:name="Medium List 1" w:semiHidden="0" w:uiPriority="65" w:unhideWhenUsed="0"/>
-    <w:lsdException w:name="Medium List 2" w:semiHidden="0" w:uiPriority="66" w:unhideWhenUsed="0"/>
-    <w:lsdException w:name="Medium Grid 1" w:semiHidden="0" w:uiPriority="67" w:unhideWhenUsed="0"/>
-    <w:lsdException w:name="Medium Grid 2" w:semiHidden="0" w:uiPriority="68" w:unhideWhenUsed="0"/>
-    <w:lsdException w:name="Medium Grid 3" w:semiHidden="0" w:uiPriority="69" w:unhideWhenUsed="0"/>
-    <w:lsdException w:name="Dark List" w:semiHidden="0" w:uiPriority="70" w:unhideWhenUsed="0"/>
-    <w:lsdException w:name="Colorful Shading" w:semiHidden="0" w:uiPriority="71" w:unhideWhenUsed="0"/>
-    <w:lsdException w:name="Colorful List" w:semiHidden="0" w:uiPriority="72" w:unhideWhenUsed="0"/>
-    <w:lsdException w:name="Colorful Grid" w:semiHidden="0" w:uiPriority="73" w:unhideWhenUsed="0"/>
-    <w:lsdException w:name="Light Shading Accent 1" w:semiHidden="0" w:uiPriority="60" w:unhideWhenUsed="0"/>
-    <w:lsdException w:name="Light List Accent 1" w:semiHidden="0" w:uiPriority="61" w:unhideWhenUsed="0"/>
-    <w:lsdException w:name="Light Grid Accent 1" w:semiHidden="0" w:uiPriority="62" w:unhideWhenUsed="0"/>
-    <w:lsdException w:name="Medium Shading 1 Accent 1" w:semiHidden="0" w:uiPriority="63" w:unhideWhenUsed="0"/>
-    <w:lsdException w:name="Medium Shading 2 Accent 1" w:semiHidden="0" w:uiPriority="64" w:unhideWhenUsed="0"/>
-    <w:lsdException w:name="Medium List 1 Accent 1" w:semiHidden="0" w:uiPriority="65" w:unhideWhenUsed="0"/>
-    <w:lsdException w:name="Revision" w:unhideWhenUsed="0"/>
-    <w:lsdException w:name="List Paragraph" w:semiHidden="0" w:uiPriority="34" w:unhideWhenUsed="0" w:qFormat="1"/>
-    <w:lsdException w:name="Quote" w:semiHidden="0" w:uiPriority="29" w:unhideWhenUsed="0" w:qFormat="1"/>
-    <w:lsdException w:name="Intense Quote" w:semiHidden="0" w:uiPriority="30" w:unhideWhenUsed="0" w:qFormat="1"/>
-    <w:lsdException w:name="Medium List 2 Accent 1" w:semiHidden="0" w:uiPriority="66" w:unhideWhenUsed="0"/>
-    <w:lsdException w:name="Medium Grid 1 Accent 1" w:semiHidden="0" w:uiPriority="67" w:unhideWhenUsed="0"/>
-    <w:lsdException w:name="Medium Grid 2 Accent 1" w:semiHidden="0" w:uiPriority="68" w:unhideWhenUsed="0"/>
-    <w:lsdException w:name="Medium Grid 3 Accent 1" w:semiHidden="0" w:uiPriority="69" w:unhideWhenUsed="0"/>
-    <w:lsdException w:name="Dark List Accent 1" w:semiHidden="0" w:uiPriority="70" w:unhideWhenUsed="0"/>
-    <w:lsdException w:name="Colorful Shading Accent 1" w:semiHidden="0" w:uiPriority="71" w:unhideWhenUsed="0"/>
-    <w:lsdException w:name="Colorful List Accent 1" w:semiHidden="0" w:uiPriority="72" w:unhideWhenUsed="0"/>
-    <w:lsdException w:name="Colorful Grid Accent 1" w:semiHidden="0" w:uiPriority="73" w:unhideWhenUsed="0"/>
-    <w:lsdException w:name="Light Shading Accent 2" w:semiHidden="0" w:uiPriority="60" w:unhideWhenUsed="0"/>
-    <w:lsdException w:name="Light List Accent 2" w:semiHidden="0" w:uiPriority="61" w:unhideWhenUsed="0"/>
-    <w:lsdException w:name="Light Grid Accent 2" w:semiHidden="0" w:uiPriority="62" w:unhideWhenUsed="0"/>
-    <w:lsdException w:name="Medium Shading 1 Accent 2" w:semiHidden="0" w:uiPriority="63" w:unhideWhenUsed="0"/>
-    <w:lsdException w:name="Medium Shading 2 Accent 2" w:semiHidden="0" w:uiPriority="64" w:unhideWhenUsed="0"/>
-    <w:lsdException w:name="Medium List 1 Accent 2" w:semiHidden="0" w:uiPriority="65" w:unhideWhenUsed="0"/>
-    <w:lsdException w:name="Medium List 2 Accent 2" w:semiHidden="0" w:uiPriority="66" w:unhideWhenUsed="0"/>
-    <w:lsdException w:name="Medium Grid 1 Accent 2" w:semiHidden="0" w:uiPriority="67" w:unhideWhenUsed="0"/>
-    <w:lsdException w:name="Medium Grid 2 Accent 2" w:semiHidden="0" w:uiPriority="68" w:unhideWhenUsed="0"/>
-    <w:lsdException w:name="Medium Grid 3 Accent 2" w:semiHidden="0" w:uiPriority="69" w:unhideWhenUsed="0"/>
-    <w:lsdException w:name="Dark List Accent 2" w:semiHidden="0" w:uiPriority="70" w:unhideWhenUsed="0"/>
-    <w:lsdException w:name="Colorful Shading Accent 2" w:semiHidden="0" w:uiPriority="71" w:unhideWhenUsed="0"/>
-    <w:lsdException w:name="Colorful List Accent 2" w:semiHidden="0" w:uiPriority="72" w:unhideWhenUsed="0"/>
-    <w:lsdException w:name="Colorful Grid Accent 2" w:semiHidden="0" w:uiPriority="73" w:unhideWhenUsed="0"/>
-    <w:lsdException w:name="Light Shading Accent 3" w:semiHidden="0" w:uiPriority="60" w:unhideWhenUsed="0"/>
-    <w:lsdException w:name="Light List Accent 3" w:semiHidden="0" w:uiPriority="61" w:unhideWhenUsed="0"/>
-    <w:lsdException w:name="Light Grid Accent 3" w:semiHidden="0" w:uiPriority="62" w:unhideWhenUsed="0"/>
-    <w:lsdException w:name="Medium Shading 1 Accent 3" w:semiHidden="0" w:uiPriority="63" w:unhideWhenUsed="0"/>
-    <w:lsdException w:name="Medium Shading 2 Accent 3" w:semiHidden="0" w:uiPriority="64" w:unhideWhenUsed="0"/>
-    <w:lsdException w:name="Medium List 1 Accent 3" w:semiHidden="0" w:uiPriority="65" w:unhideWhenUsed="0"/>
-    <w:lsdException w:name="Medium List 2 Accent 3" w:semiHidden="0" w:uiPriority="66" w:unhideWhenUsed="0"/>
-    <w:lsdException w:name="Medium Grid 1 Accent 3" w:semiHidden="0" w:uiPriority="67" w:unhideWhenUsed="0"/>
-    <w:lsdException w:name="Medium Grid 2 Accent 3" w:semiHidden="0" w:uiPriority="68" w:unhideWhenUsed="0"/>
-    <w:lsdException w:name="Medium Grid 3 Accent 3" w:semiHidden="0" w:uiPriority="69" w:unhideWhenUsed="0"/>
-    <w:lsdException w:name="Dark List Accent 3" w:semiHidden="0" w:uiPriority="70" w:unhideWhenUsed="0"/>
-    <w:lsdException w:name="Colorful Shading Accent 3" w:semiHidden="0" w:uiPriority="71" w:unhideWhenUsed="0"/>
-    <w:lsdException w:name="Colorful List Accent 3" w:semiHidden="0" w:uiPriority="72" w:unhideWhenUsed="0"/>
-    <w:lsdException w:name="Colorful Grid Accent 3" w:semiHidden="0" w:uiPriority="73" w:unhideWhenUsed="0"/>
-    <w:lsdException w:name="Light Shading Accent 4" w:semiHidden="0" w:uiPriority="60" w:unhideWhenUsed="0"/>
-    <w:lsdException w:name="Light List Accent 4" w:semiHidden="0" w:uiPriority="61" w:unhideWhenUsed="0"/>
-    <w:lsdException w:name="Light Grid Accent 4" w:semiHidden="0" w:uiPriority="62" w:unhideWhenUsed="0"/>
-    <w:lsdException w:name="Medium Shading 1 Accent 4" w:semiHidden="0" w:uiPriority="63" w:unhideWhenUsed="0"/>
-    <w:lsdException w:name="Medium Shading 2 Accent 4" w:semiHidden="0" w:uiPriority="64" w:unhideWhenUsed="0"/>
-    <w:lsdException w:name="Medium List 1 Accent 4" w:semiHidden="0" w:uiPriority="65" w:unhideWhenUsed="0"/>
-    <w:lsdException w:name="Medium List 2 Accent 4" w:semiHidden="0" w:uiPriority="66" w:unhideWhenUsed="0"/>
-    <w:lsdException w:name="Medium Grid 1 Accent 4" w:semiHidden="0" w:uiPriority="67" w:unhideWhenUsed="0"/>
-    <w:lsdException w:name="Medium Grid 2 Accent 4" w:semiHidden="0" w:uiPriority="68" w:unhideWhenUsed="0"/>
-    <w:lsdException w:name="Medium Grid 3 Accent 4" w:semiHidden="0" w:uiPriority="69" w:unhideWhenUsed="0"/>
-    <w:lsdException w:name="Dark List Accent 4" w:semiHidden="0" w:uiPriority="70" w:unhideWhenUsed="0"/>
-    <w:lsdException w:name="Colorful Shading Accent 4" w:semiHidden="0" w:uiPriority="71" w:unhideWhenUsed="0"/>
-    <w:lsdException w:name="Colorful List Accent 4" w:semiHidden="0" w:uiPriority="72" w:unhideWhenUsed="0"/>
-    <w:lsdException w:name="Colorful Grid Accent 4" w:semiHidden="0" w:uiPriority="73" w:unhideWhenUsed="0"/>
-    <w:lsdException w:name="Light Shading Accent 5" w:semiHidden="0" w:uiPriority="60" w:unhideWhenUsed="0"/>
-    <w:lsdException w:name="Light List Accent 5" w:semiHidden="0" w:uiPriority="61" w:unhideWhenUsed="0"/>
-    <w:lsdException w:name="Light Grid Accent 5" w:semiHidden="0" w:uiPriority="62" w:unhideWhenUsed="0"/>
-    <w:lsdException w:name="Medium Shading 1 Accent 5" w:semiHidden="0" w:uiPriority="63" w:unhideWhenUsed="0"/>
-    <w:lsdException w:name="Medium Shading 2 Accent 5" w:semiHidden="0" w:uiPriority="64" w:unhideWhenUsed="0"/>
-    <w:lsdException w:name="Medium List 1 Accent 5" w:semiHidden="0" w:uiPriority="65" w:unhideWhenUsed="0"/>
-    <w:lsdException w:name="Medium List 2 Accent 5" w:semiHidden="0" w:uiPriority="66" w:unhideWhenUsed="0"/>
-    <w:lsdException w:name="Medium Grid 1 Accent 5" w:semiHidden="0" w:uiPriority="67" w:unhideWhenUsed="0"/>
-    <w:lsdException w:name="Medium Grid 2 Accent 5" w:semiHidden="0" w:uiPriority="68" w:unhideWhenUsed="0"/>
-    <w:lsdException w:name="Medium Grid 3 Accent 5" w:semiHidden="0" w:uiPriority="69" w:unhideWhenUsed="0"/>
-    <w:lsdException w:name="Dark List Accent 5" w:semiHidden="0" w:uiPriority="70" w:unhideWhenUsed="0"/>
-    <w:lsdException w:name="Colorful Shading Accent 5" w:semiHidden="0" w:uiPriority="71" w:unhideWhenUsed="0"/>
-    <w:lsdException w:name="Colorful List Accent 5" w:semiHidden="0" w:uiPriority="72" w:unhideWhenUsed="0"/>
-    <w:lsdException w:name="Colorful Grid Accent 5" w:semiHidden="0" w:uiPriority="73" w:unhideWhenUsed="0"/>
-    <w:lsdException w:name="Light Shading Accent 6" w:semiHidden="0" w:uiPriority="60" w:unhideWhenUsed="0"/>
-    <w:lsdException w:name="Light List Accent 6" w:semiHidden="0" w:uiPriority="61" w:unhideWhenUsed="0"/>
-    <w:lsdException w:name="Light Grid Accent 6" w:semiHidden="0" w:uiPriority="62" w:unhideWhenUsed="0"/>
-    <w:lsdException w:name="Medium Shading 1 Accent 6" w:semiHidden="0" w:uiPriority="63" w:unhideWhenUsed="0"/>
-    <w:lsdException w:name="Medium Shading 2 Accent 6" w:semiHidden="0" w:uiPriority="64" w:unhideWhenUsed="0"/>
-    <w:lsdException w:name="Medium List 1 Accent 6" w:semiHidden="0" w:uiPriority="65" w:unhideWhenUsed="0"/>
-    <w:lsdException w:name="Medium List 2 Accent 6" w:semiHidden="0" w:uiPriority="66" w:unhideWhenUsed="0"/>
-    <w:lsdException w:name="Medium Grid 1 Accent 6" w:semiHidden="0" w:uiPriority="67" w:unhideWhenUsed="0"/>
-    <w:lsdException w:name="Medium Grid 2 Accent 6" w:semiHidden="0" w:uiPriority="68" w:unhideWhenUsed="0"/>
-    <w:lsdException w:name="Medium Grid 3 Accent 6" w:semiHidden="0" w:uiPriority="69" w:unhideWhenUsed="0"/>
-    <w:lsdException w:name="Dark List Accent 6" w:semiHidden="0" w:uiPriority="70" w:unhideWhenUsed="0"/>
-    <w:lsdException w:name="Colorful Shading Accent 6" w:semiHidden="0" w:uiPriority="71" w:unhideWhenUsed="0"/>
-    <w:lsdException w:name="Colorful List Accent 6" w:semiHidden="0" w:uiPriority="72" w:unhideWhenUsed="0"/>
-    <w:lsdException w:name="Colorful Grid Accent 6" w:semiHidden="0" w:uiPriority="73" w:unhideWhenUsed="0"/>
-    <w:lsdException w:name="Subtle Emphasis" w:semiHidden="0" w:uiPriority="19" w:unhideWhenUsed="0" w:qFormat="1"/>
-    <w:lsdException w:name="Intense Emphasis" w:semiHidden="0" w:uiPriority="21" w:unhideWhenUsed="0" w:qFormat="1"/>
-    <w:lsdException w:name="Subtle Reference" w:semiHidden="0" w:uiPriority="31" w:unhideWhenUsed="0" w:qFormat="1"/>
-    <w:lsdException w:name="Intense Reference" w:semiHidden="0" w:uiPriority="32" w:unhideWhenUsed="0" w:qFormat="1"/>
-    <w:lsdException w:name="Book Title" w:semiHidden="0" w:uiPriority="33" w:unhideWhenUsed="0" w:qFormat="1"/>
-    <w:lsdException w:name="Bibliography" w:uiPriority="37"/>
-    <w:lsdException w:name="TOC Heading" w:uiPriority="39" w:qFormat="1"/>
-  </w:latentStyles>
-  <w:style w:type="paragraph" w:default="1" w:styleId="Normal">
-    <w:name w:val="Normal"/>
-    <w:qFormat/>
-    <w:rsid w:val="00DC675B"/>
-  </w:style>
-  <w:style w:type="paragraph" w:styleId="Heading1">
-    <w:name w:val="heading 1"/>
-    <w:basedOn w:val="Normal"/>
-    <w:next w:val="Normal"/>
-    <w:link w:val="Heading1Char"/>
-    <w:uiPriority w:val="9"/>
-    <w:qFormat/>
-    <w:rsid w:val="00DC675B"/>
-    <w:pPr>
-      <w:keepNext/>
-      <w:keepLines/>
-      <w:spacing w:before="480"/>
-      <w:outlineLvl w:val="0"/>
-    </w:pPr>
-    <w:rPr>
-      <w:rFonts w:asciiTheme="majorHAnsi" w:eastAsiaTheme="majorEastAsia" w:hAnsiTheme="majorHAnsi" w:cstheme="majorBidi"/>
-      <w:b/>
-      <w:bCs/>
-      <w:color w:val="810000" w:themeColor="accent1" w:themeShade="BF"/>
-      <w:sz w:val="28"/>
-      <w:szCs w:val="28"/>
-    </w:rPr>
-  </w:style>
-  <w:style w:type="character" w:default="1" w:styleId="DefaultParagraphFont">
-    <w:name w:val="Default Paragraph Font"/>
-    <w:uiPriority w:val="1"/>
-    <w:semiHidden/>
-    <w:unhideWhenUsed/>
-  </w:style>
-  <w:style w:type="table" w:default="1" w:styleId="TableNormal">
-    <w:name w:val="Normal Table"/>
-    <w:uiPriority w:val="99"/>
-    <w:semiHidden/>
-    <w:unhideWhenUsed/>
-    <w:tblPr>
-      <w:tblInd w:w="0" w:type="dxa"/>
-      <w:tblCellMar>
-        <w:top w:w="0" w:type="dxa"/>
-        <w:left w:w="108" w:type="dxa"/>
-        <w:bottom w:w="0" w:type="dxa"/>
-        <w:right w:w="108" w:type="dxa"/>
-      </w:tblCellMar>
-    </w:tblPr>
-  </w:style>
-  <w:style w:type="numbering" w:default="1" w:styleId="NoList">
-    <w:name w:val="No List"/>
-    <w:uiPriority w:val="99"/>
-    <w:semiHidden/>
-    <w:unhideWhenUsed/>
-  </w:style>
-  <w:style w:type="character" w:customStyle="1" w:styleId="Heading1Char">
-    <w:name w:val="Heading 1 Char"/>
-    <w:basedOn w:val="DefaultParagraphFont"/>
-    <w:link w:val="Heading1"/>
-    <w:uiPriority w:val="9"/>
-    <w:rsid w:val="00DC675B"/>
-    <w:rPr>
-      <w:rFonts w:asciiTheme="majorHAnsi" w:eastAsiaTheme="majorEastAsia" w:hAnsiTheme="majorHAnsi" w:cstheme="majorBidi"/>
-      <w:b/>
-      <w:bCs/>
-      <w:color w:val="810000" w:themeColor="accent1" w:themeShade="BF"/>
-      <w:sz w:val="28"/>
-      <w:szCs w:val="28"/>
-    </w:rPr>
-  </w:style>
-  <w:style w:type="paragraph" w:styleId="ListParagraph">
-    <w:name w:val="List Paragraph"/>
-    <w:basedOn w:val="Normal"/>
-    <w:uiPriority w:val="34"/>
-    <w:qFormat/>
-    <w:rsid w:val="00DC675B"/>
-    <w:pPr>
-      <w:ind w:left="720"/>
-      <w:contextualSpacing/>
-    </w:pPr>
-  </w:style>
-  <w:style w:type="paragraph" w:styleId="Header">
-    <w:name w:val="header"/>
-    <w:basedOn w:val="Normal"/>
-    <w:link w:val="HeaderChar"/>
-    <w:uiPriority w:val="99"/>
-    <w:unhideWhenUsed/>
-    <w:rsid w:val="00857C36"/>
-    <w:pPr>
-      <w:tabs>
-        <w:tab w:val="center" w:pos="4536"/>
-        <w:tab w:val="right" w:pos="9072"/>
-      </w:tabs>
-      <w:spacing w:line="240" w:lineRule="auto"/>
-    </w:pPr>
-  </w:style>
-  <w:style w:type="character" w:customStyle="1" w:styleId="HeaderChar">
-    <w:name w:val="Header Char"/>
-    <w:basedOn w:val="DefaultParagraphFont"/>
-    <w:link w:val="Header"/>
-    <w:uiPriority w:val="99"/>
-    <w:rsid w:val="00857C36"/>
-  </w:style>
-  <w:style w:type="paragraph" w:styleId="Footer">
-    <w:name w:val="footer"/>
-    <w:basedOn w:val="Normal"/>
-    <w:link w:val="FooterChar"/>
-    <w:uiPriority w:val="99"/>
-    <w:unhideWhenUsed/>
-    <w:rsid w:val="00857C36"/>
-    <w:pPr>
-      <w:tabs>
-        <w:tab w:val="center" w:pos="4536"/>
-        <w:tab w:val="right" w:pos="9072"/>
-      </w:tabs>
-      <w:spacing w:line="240" w:lineRule="auto"/>
-    </w:pPr>
-  </w:style>
-  <w:style w:type="character" w:customStyle="1" w:styleId="FooterChar">
-    <w:name w:val="Footer Char"/>
-    <w:basedOn w:val="DefaultParagraphFont"/>
-    <w:link w:val="Footer"/>
-    <w:uiPriority w:val="99"/>
-    <w:rsid w:val="00857C36"/>
-  </w:style>
-  <w:style w:type="table" w:styleId="TableGrid">
-    <w:name w:val="Table Grid"/>
-    <w:basedOn w:val="TableNormal"/>
+    <w:basedOn w:val="Standaardtabel"/>
     <w:uiPriority w:val="59"/>
     <w:rsid w:val="00AE43CA"/>
     <w:pPr>
@@ -2225,4 +2292,16 @@
   <a:objectDefaults/>
   <a:extraClrSchemeLst/>
 </a:theme>
+</file>
+
+<file path=customXml/item1.xml><?xml version="1.0" encoding="utf-8"?>
+<b:Sources xmlns:b="http://schemas.openxmlformats.org/officeDocument/2006/bibliography" xmlns="http://schemas.openxmlformats.org/officeDocument/2006/bibliography" SelectedStyle="\apasixtheditionofficeonline.xsl" StyleName="APA" Version="6"/>
+</file>
+
+<file path=customXml/itemProps1.xml><?xml version="1.0" encoding="utf-8"?>
+<ds:datastoreItem xmlns:ds="http://schemas.openxmlformats.org/officeDocument/2006/customXml" ds:itemID="{EAC3AD10-50A7-42FA-9BEA-37A2800923E5}">
+  <ds:schemaRefs>
+    <ds:schemaRef ds:uri="http://schemas.openxmlformats.org/officeDocument/2006/bibliography"/>
+  </ds:schemaRefs>
+</ds:datastoreItem>
 </file>
</xml_diff>